<commit_message>
Part 1 done, I hope
</commit_message>
<xml_diff>
--- a/Report.docx
+++ b/Report.docx
@@ -2,6 +2,242 @@
 <file path=word/document.xml><?xml version="1.0" encoding="utf-8"?>
 <w:document xmlns:wpc="http://schemas.microsoft.com/office/word/2010/wordprocessingCanvas" xmlns:cx="http://schemas.microsoft.com/office/drawing/2014/chartex" xmlns:cx1="http://schemas.microsoft.com/office/drawing/2015/9/8/chartex" xmlns:cx2="http://schemas.microsoft.com/office/drawing/2015/10/21/chartex" xmlns:cx3="http://schemas.microsoft.com/office/drawing/2016/5/9/chartex" xmlns:cx4="http://schemas.microsoft.com/office/drawing/2016/5/10/chartex" xmlns:cx5="http://schemas.microsoft.com/office/drawing/2016/5/11/chartex" xmlns:cx6="http://schemas.microsoft.com/office/drawing/2016/5/12/chartex" xmlns:cx7="http://schemas.microsoft.com/office/drawing/2016/5/13/chartex" xmlns:cx8="http://schemas.microsoft.com/office/drawing/2016/5/14/chartex" xmlns:mc="http://schemas.openxmlformats.org/markup-compatibility/2006" xmlns:aink="http://schemas.microsoft.com/office/drawing/2016/ink" xmlns:am3d="http://schemas.microsoft.com/office/drawing/2017/model3d" xmlns:o="urn:schemas-microsoft-com:office:office" xmlns:r="http://schemas.openxmlformats.org/officeDocument/2006/relationships" xmlns:m="http://schemas.openxmlformats.org/officeDocument/2006/math" xmlns:v="urn:schemas-microsoft-com:vml" xmlns:wp14="http://schemas.microsoft.com/office/word/2010/wordprocessingDrawing" xmlns:wp="http://schemas.openxmlformats.org/drawingml/2006/wordprocessingDrawing" xmlns:w10="urn:schemas-microsoft-com:office:word" xmlns:w="http://schemas.openxmlformats.org/wordprocessingml/2006/main" xmlns:w14="http://schemas.microsoft.com/office/word/2010/wordml" xmlns:w15="http://schemas.microsoft.com/office/word/2012/wordml" xmlns:w16cex="http://schemas.microsoft.com/office/word/2018/wordml/cex" xmlns:w16cid="http://schemas.microsoft.com/office/word/2016/wordml/cid" xmlns:w16="http://schemas.microsoft.com/office/word/2018/wordml" xmlns:w16se="http://schemas.microsoft.com/office/word/2015/wordml/symex" xmlns:wpg="http://schemas.microsoft.com/office/word/2010/wordprocessingGroup" xmlns:wpi="http://schemas.microsoft.com/office/word/2010/wordprocessingInk" xmlns:wne="http://schemas.microsoft.com/office/word/2006/wordml" xmlns:wps="http://schemas.microsoft.com/office/word/2010/wordprocessingShape" mc:Ignorable="w14 w15 w16se w16cid w16 w16cex wp14">
   <w:body>
+    <w:sdt>
+      <w:sdtPr>
+        <w:id w:val="2101828698"/>
+        <w:docPartObj>
+          <w:docPartGallery w:val="Cover Pages"/>
+          <w:docPartUnique/>
+        </w:docPartObj>
+      </w:sdtPr>
+      <w:sdtContent>
+        <w:p>
+          <w:r>
+            <w:rPr>
+              <w:noProof/>
+            </w:rPr>
+            <w:drawing>
+              <wp:inline distT="0" distB="0" distL="0" distR="0" wp14:anchorId="0B7D7F46" wp14:editId="6888527B">
+                <wp:extent cx="2926080" cy="1014462"/>
+                <wp:effectExtent l="0" t="0" r="0" b="0"/>
+                <wp:docPr id="3" name="Picture 3"/>
+                <wp:cNvGraphicFramePr>
+                  <a:graphicFrameLocks xmlns:a="http://schemas.openxmlformats.org/drawingml/2006/main" noChangeAspect="1"/>
+                </wp:cNvGraphicFramePr>
+                <a:graphic xmlns:a="http://schemas.openxmlformats.org/drawingml/2006/main">
+                  <a:graphicData uri="http://schemas.openxmlformats.org/drawingml/2006/picture">
+                    <pic:pic xmlns:pic="http://schemas.openxmlformats.org/drawingml/2006/picture">
+                      <pic:nvPicPr>
+                        <pic:cNvPr id="0" name="Picture 1"/>
+                        <pic:cNvPicPr>
+                          <a:picLocks noChangeAspect="1" noChangeArrowheads="1"/>
+                        </pic:cNvPicPr>
+                      </pic:nvPicPr>
+                      <pic:blipFill>
+                        <a:blip r:embed="rId6" cstate="print">
+                          <a:extLst>
+                            <a:ext uri="{28A0092B-C50C-407E-A947-70E740481C1C}">
+                              <a14:useLocalDpi xmlns:a14="http://schemas.microsoft.com/office/drawing/2010/main" val="0"/>
+                            </a:ext>
+                          </a:extLst>
+                        </a:blip>
+                        <a:srcRect/>
+                        <a:stretch>
+                          <a:fillRect/>
+                        </a:stretch>
+                      </pic:blipFill>
+                      <pic:spPr bwMode="auto">
+                        <a:xfrm>
+                          <a:off x="0" y="0"/>
+                          <a:ext cx="2943903" cy="1020641"/>
+                        </a:xfrm>
+                        <a:prstGeom prst="rect">
+                          <a:avLst/>
+                        </a:prstGeom>
+                        <a:noFill/>
+                        <a:ln>
+                          <a:noFill/>
+                        </a:ln>
+                      </pic:spPr>
+                    </pic:pic>
+                  </a:graphicData>
+                </a:graphic>
+              </wp:inline>
+            </w:drawing>
+          </w:r>
+        </w:p>
+        <w:p/>
+        <w:p/>
+        <w:p/>
+        <w:p>
+          <w:pPr>
+            <w:jc w:val="center"/>
+            <w:rPr>
+              <w:sz w:val="44"/>
+              <w:szCs w:val="44"/>
+            </w:rPr>
+          </w:pPr>
+          <w:r>
+            <w:rPr>
+              <w:sz w:val="44"/>
+              <w:szCs w:val="44"/>
+            </w:rPr>
+            <w:t>Projeto de Conce</w:t>
+          </w:r>
+          <w:r>
+            <w:rPr>
+              <w:sz w:val="44"/>
+              <w:szCs w:val="44"/>
+            </w:rPr>
+            <w:t>pção e Análise de Algoritmos</w:t>
+          </w:r>
+        </w:p>
+        <w:p>
+          <w:pPr>
+            <w:jc w:val="center"/>
+            <w:rPr>
+              <w:sz w:val="32"/>
+              <w:szCs w:val="32"/>
+            </w:rPr>
+          </w:pPr>
+          <w:r>
+            <w:rPr>
+              <w:sz w:val="32"/>
+              <w:szCs w:val="32"/>
+            </w:rPr>
+            <w:t>PapaRica</w:t>
+          </w:r>
+          <w:r>
+            <w:rPr>
+              <w:sz w:val="32"/>
+              <w:szCs w:val="32"/>
+            </w:rPr>
+            <w:t xml:space="preserve">: </w:t>
+          </w:r>
+          <w:r>
+            <w:rPr>
+              <w:sz w:val="32"/>
+              <w:szCs w:val="32"/>
+            </w:rPr>
+            <w:t>D</w:t>
+          </w:r>
+          <w:r>
+            <w:rPr>
+              <w:sz w:val="32"/>
+              <w:szCs w:val="32"/>
+            </w:rPr>
+            <w:t>istribuição de refeições prontas</w:t>
+          </w:r>
+        </w:p>
+        <w:p>
+          <w:pPr>
+            <w:jc w:val="center"/>
+            <w:rPr>
+              <w:sz w:val="32"/>
+              <w:szCs w:val="32"/>
+            </w:rPr>
+          </w:pPr>
+          <w:r>
+            <w:rPr>
+              <w:sz w:val="32"/>
+              <w:szCs w:val="32"/>
+            </w:rPr>
+            <w:t>Parte 1</w:t>
+          </w:r>
+        </w:p>
+        <w:p/>
+        <w:p/>
+        <w:p/>
+        <w:p/>
+        <w:p/>
+        <w:p/>
+        <w:p/>
+        <w:p/>
+        <w:p/>
+        <w:p/>
+        <w:p/>
+        <w:p/>
+        <w:p/>
+        <w:p/>
+        <w:p>
+          <w:pPr>
+            <w:rPr>
+              <w:sz w:val="24"/>
+              <w:szCs w:val="24"/>
+            </w:rPr>
+          </w:pPr>
+          <w:r>
+            <w:rPr>
+              <w:sz w:val="24"/>
+              <w:szCs w:val="24"/>
+            </w:rPr>
+            <w:t>André de Jesus Fernandes Flores</w:t>
+          </w:r>
+          <w:r>
+            <w:rPr>
+              <w:sz w:val="24"/>
+              <w:szCs w:val="24"/>
+            </w:rPr>
+            <w:t xml:space="preserve"> – up2019</w:t>
+          </w:r>
+          <w:r>
+            <w:rPr>
+              <w:sz w:val="24"/>
+              <w:szCs w:val="24"/>
+            </w:rPr>
+            <w:t>07001</w:t>
+          </w:r>
+        </w:p>
+        <w:p>
+          <w:pPr>
+            <w:rPr>
+              <w:sz w:val="24"/>
+              <w:szCs w:val="24"/>
+            </w:rPr>
+          </w:pPr>
+          <w:r>
+            <w:rPr>
+              <w:sz w:val="24"/>
+              <w:szCs w:val="24"/>
+            </w:rPr>
+            <w:t>Diogo Luís Araújo de Faria</w:t>
+          </w:r>
+          <w:r>
+            <w:rPr>
+              <w:sz w:val="24"/>
+              <w:szCs w:val="24"/>
+            </w:rPr>
+            <w:t xml:space="preserve"> – up201907014</w:t>
+          </w:r>
+        </w:p>
+        <w:p>
+          <w:r>
+            <w:rPr>
+              <w:sz w:val="24"/>
+              <w:szCs w:val="24"/>
+            </w:rPr>
+            <w:t xml:space="preserve">Tiago </w:t>
+          </w:r>
+          <w:r>
+            <w:rPr>
+              <w:sz w:val="24"/>
+              <w:szCs w:val="24"/>
+            </w:rPr>
+            <w:t>André Batista Rodrigues</w:t>
+          </w:r>
+          <w:r>
+            <w:rPr>
+              <w:sz w:val="24"/>
+              <w:szCs w:val="24"/>
+            </w:rPr>
+            <w:t xml:space="preserve"> – up201906807</w:t>
+          </w:r>
+          <w:r>
+            <w:br w:type="page"/>
+          </w:r>
+        </w:p>
+      </w:sdtContent>
+    </w:sdt>
     <w:sdt>
       <w:sdtPr>
         <w:rPr>
@@ -27,9 +263,15 @@
         <w:p>
           <w:pPr>
             <w:pStyle w:val="TOCHeading"/>
+            <w:rPr>
+              <w:rFonts w:asciiTheme="minorHAnsi" w:eastAsiaTheme="minorHAnsi" w:hAnsiTheme="minorHAnsi" w:cstheme="minorBidi"/>
+              <w:color w:val="auto"/>
+              <w:sz w:val="22"/>
+              <w:szCs w:val="22"/>
+            </w:rPr>
           </w:pPr>
           <w:r>
-            <w:t>Table of Contents</w:t>
+            <w:t>Índice</w:t>
           </w:r>
         </w:p>
         <w:p>
@@ -54,7 +296,7 @@
           <w:r>
             <w:fldChar w:fldCharType="separate"/>
           </w:r>
-          <w:hyperlink w:anchor="_Toc69910580" w:history="1">
+          <w:hyperlink w:anchor="_Toc69979213" w:history="1">
             <w:r>
               <w:rPr>
                 <w:rStyle w:val="Hyperlink"/>
@@ -98,7 +340,7 @@
                 <w:noProof/>
                 <w:webHidden/>
               </w:rPr>
-              <w:instrText xml:space="preserve"> PAGEREF _Toc69910580 \h </w:instrText>
+              <w:instrText xml:space="preserve"> PAGEREF _Toc69979213 \h </w:instrText>
             </w:r>
             <w:r>
               <w:rPr>
@@ -118,7 +360,7 @@
                 <w:noProof/>
                 <w:webHidden/>
               </w:rPr>
-              <w:t>1</w:t>
+              <w:t>2</w:t>
             </w:r>
             <w:r>
               <w:rPr>
@@ -142,7 +384,7 @@
               <w:lang w:val="en-GB" w:eastAsia="en-GB"/>
             </w:rPr>
           </w:pPr>
-          <w:hyperlink w:anchor="_Toc69910581" w:history="1">
+          <w:hyperlink w:anchor="_Toc69979214" w:history="1">
             <w:r>
               <w:rPr>
                 <w:rStyle w:val="Hyperlink"/>
@@ -186,7 +428,7 @@
                 <w:noProof/>
                 <w:webHidden/>
               </w:rPr>
-              <w:instrText xml:space="preserve"> PAGEREF _Toc69910581 \h </w:instrText>
+              <w:instrText xml:space="preserve"> PAGEREF _Toc69979214 \h </w:instrText>
             </w:r>
             <w:r>
               <w:rPr>
@@ -206,7 +448,7 @@
                 <w:noProof/>
                 <w:webHidden/>
               </w:rPr>
-              <w:t>2</w:t>
+              <w:t>3</w:t>
             </w:r>
             <w:r>
               <w:rPr>
@@ -230,7 +472,7 @@
               <w:lang w:val="en-GB" w:eastAsia="en-GB"/>
             </w:rPr>
           </w:pPr>
-          <w:hyperlink w:anchor="_Toc69910582" w:history="1">
+          <w:hyperlink w:anchor="_Toc69979215" w:history="1">
             <w:r>
               <w:rPr>
                 <w:rStyle w:val="Hyperlink"/>
@@ -274,7 +516,7 @@
                 <w:noProof/>
                 <w:webHidden/>
               </w:rPr>
-              <w:instrText xml:space="preserve"> PAGEREF _Toc69910582 \h </w:instrText>
+              <w:instrText xml:space="preserve"> PAGEREF _Toc69979215 \h </w:instrText>
             </w:r>
             <w:r>
               <w:rPr>
@@ -294,7 +536,7 @@
                 <w:noProof/>
                 <w:webHidden/>
               </w:rPr>
-              <w:t>2</w:t>
+              <w:t>3</w:t>
             </w:r>
             <w:r>
               <w:rPr>
@@ -318,7 +560,7 @@
               <w:lang w:val="en-GB" w:eastAsia="en-GB"/>
             </w:rPr>
           </w:pPr>
-          <w:hyperlink w:anchor="_Toc69910583" w:history="1">
+          <w:hyperlink w:anchor="_Toc69979216" w:history="1">
             <w:r>
               <w:rPr>
                 <w:rStyle w:val="Hyperlink"/>
@@ -362,7 +604,7 @@
                 <w:noProof/>
                 <w:webHidden/>
               </w:rPr>
-              <w:instrText xml:space="preserve"> PAGEREF _Toc69910583 \h </w:instrText>
+              <w:instrText xml:space="preserve"> PAGEREF _Toc69979216 \h </w:instrText>
             </w:r>
             <w:r>
               <w:rPr>
@@ -382,7 +624,7 @@
                 <w:noProof/>
                 <w:webHidden/>
               </w:rPr>
-              <w:t>2</w:t>
+              <w:t>3</w:t>
             </w:r>
             <w:r>
               <w:rPr>
@@ -406,7 +648,7 @@
               <w:lang w:val="en-GB" w:eastAsia="en-GB"/>
             </w:rPr>
           </w:pPr>
-          <w:hyperlink w:anchor="_Toc69910584" w:history="1">
+          <w:hyperlink w:anchor="_Toc69979217" w:history="1">
             <w:r>
               <w:rPr>
                 <w:rStyle w:val="Hyperlink"/>
@@ -450,7 +692,7 @@
                 <w:noProof/>
                 <w:webHidden/>
               </w:rPr>
-              <w:instrText xml:space="preserve"> PAGEREF _Toc69910584 \h </w:instrText>
+              <w:instrText xml:space="preserve"> PAGEREF _Toc69979217 \h </w:instrText>
             </w:r>
             <w:r>
               <w:rPr>
@@ -489,10 +731,12 @@
               <w:tab w:val="right" w:leader="dot" w:pos="9350"/>
             </w:tabs>
             <w:rPr>
+              <w:rFonts w:eastAsiaTheme="minorEastAsia"/>
               <w:noProof/>
+              <w:lang w:val="en-GB" w:eastAsia="en-GB"/>
             </w:rPr>
           </w:pPr>
-          <w:hyperlink w:anchor="_Toc69910585" w:history="1">
+          <w:hyperlink w:anchor="_Toc69979218" w:history="1">
             <w:r>
               <w:rPr>
                 <w:rStyle w:val="Hyperlink"/>
@@ -503,7 +747,9 @@
             </w:r>
             <w:r>
               <w:rPr>
-                <w:noProof/>
+                <w:rFonts w:eastAsiaTheme="minorEastAsia"/>
+                <w:noProof/>
+                <w:lang w:val="en-GB" w:eastAsia="en-GB"/>
               </w:rPr>
               <w:tab/>
             </w:r>
@@ -534,7 +780,7 @@
                 <w:noProof/>
                 <w:webHidden/>
               </w:rPr>
-              <w:instrText xml:space="preserve"> PAGEREF _Toc69910585 \h </w:instrText>
+              <w:instrText xml:space="preserve"> PAGEREF _Toc69979218 \h </w:instrText>
             </w:r>
             <w:r>
               <w:rPr>
@@ -573,10 +819,12 @@
               <w:tab w:val="right" w:leader="dot" w:pos="9350"/>
             </w:tabs>
             <w:rPr>
+              <w:rFonts w:eastAsiaTheme="minorEastAsia"/>
               <w:noProof/>
+              <w:lang w:val="en-GB" w:eastAsia="en-GB"/>
             </w:rPr>
           </w:pPr>
-          <w:hyperlink w:anchor="_Toc69910586" w:history="1">
+          <w:hyperlink w:anchor="_Toc69979219" w:history="1">
             <w:r>
               <w:rPr>
                 <w:rStyle w:val="Hyperlink"/>
@@ -587,7 +835,9 @@
             </w:r>
             <w:r>
               <w:rPr>
-                <w:noProof/>
+                <w:rFonts w:eastAsiaTheme="minorEastAsia"/>
+                <w:noProof/>
+                <w:lang w:val="en-GB" w:eastAsia="en-GB"/>
               </w:rPr>
               <w:tab/>
             </w:r>
@@ -618,7 +868,7 @@
                 <w:noProof/>
                 <w:webHidden/>
               </w:rPr>
-              <w:instrText xml:space="preserve"> PAGEREF _Toc69910586 \h </w:instrText>
+              <w:instrText xml:space="preserve"> PAGEREF _Toc69979219 \h </w:instrText>
             </w:r>
             <w:r>
               <w:rPr>
@@ -638,7 +888,7 @@
                 <w:noProof/>
                 <w:webHidden/>
               </w:rPr>
-              <w:t>3</w:t>
+              <w:t>4</w:t>
             </w:r>
             <w:r>
               <w:rPr>
@@ -662,7 +912,7 @@
               <w:lang w:val="en-GB" w:eastAsia="en-GB"/>
             </w:rPr>
           </w:pPr>
-          <w:hyperlink w:anchor="_Toc69910587" w:history="1">
+          <w:hyperlink w:anchor="_Toc69979220" w:history="1">
             <w:r>
               <w:rPr>
                 <w:rStyle w:val="Hyperlink"/>
@@ -706,7 +956,7 @@
                 <w:noProof/>
                 <w:webHidden/>
               </w:rPr>
-              <w:instrText xml:space="preserve"> PAGEREF _Toc69910587 \h </w:instrText>
+              <w:instrText xml:space="preserve"> PAGEREF _Toc69979220 \h </w:instrText>
             </w:r>
             <w:r>
               <w:rPr>
@@ -750,7 +1000,7 @@
               <w:lang w:val="en-GB" w:eastAsia="en-GB"/>
             </w:rPr>
           </w:pPr>
-          <w:hyperlink w:anchor="_Toc69910588" w:history="1">
+          <w:hyperlink w:anchor="_Toc69979221" w:history="1">
             <w:r>
               <w:rPr>
                 <w:rStyle w:val="Hyperlink"/>
@@ -794,7 +1044,7 @@
                 <w:noProof/>
                 <w:webHidden/>
               </w:rPr>
-              <w:instrText xml:space="preserve"> PAGEREF _Toc69910588 \h </w:instrText>
+              <w:instrText xml:space="preserve"> PAGEREF _Toc69979221 \h </w:instrText>
             </w:r>
             <w:r>
               <w:rPr>
@@ -814,7 +1064,7 @@
                 <w:noProof/>
                 <w:webHidden/>
               </w:rPr>
-              <w:t>4</w:t>
+              <w:t>5</w:t>
             </w:r>
             <w:r>
               <w:rPr>
@@ -838,7 +1088,7 @@
               <w:lang w:val="en-GB" w:eastAsia="en-GB"/>
             </w:rPr>
           </w:pPr>
-          <w:hyperlink w:anchor="_Toc69910589" w:history="1">
+          <w:hyperlink w:anchor="_Toc69979222" w:history="1">
             <w:r>
               <w:rPr>
                 <w:rStyle w:val="Hyperlink"/>
@@ -882,7 +1132,7 @@
                 <w:noProof/>
                 <w:webHidden/>
               </w:rPr>
-              <w:instrText xml:space="preserve"> PAGEREF _Toc69910589 \h </w:instrText>
+              <w:instrText xml:space="preserve"> PAGEREF _Toc69979222 \h </w:instrText>
             </w:r>
             <w:r>
               <w:rPr>
@@ -902,7 +1152,7 @@
                 <w:noProof/>
                 <w:webHidden/>
               </w:rPr>
-              <w:t>4</w:t>
+              <w:t>5</w:t>
             </w:r>
             <w:r>
               <w:rPr>
@@ -926,7 +1176,7 @@
               <w:lang w:val="en-GB" w:eastAsia="en-GB"/>
             </w:rPr>
           </w:pPr>
-          <w:hyperlink w:anchor="_Toc69910590" w:history="1">
+          <w:hyperlink w:anchor="_Toc69979223" w:history="1">
             <w:r>
               <w:rPr>
                 <w:rStyle w:val="Hyperlink"/>
@@ -970,7 +1220,7 @@
                 <w:noProof/>
                 <w:webHidden/>
               </w:rPr>
-              <w:instrText xml:space="preserve"> PAGEREF _Toc69910590 \h </w:instrText>
+              <w:instrText xml:space="preserve"> PAGEREF _Toc69979223 \h </w:instrText>
             </w:r>
             <w:r>
               <w:rPr>
@@ -990,7 +1240,7 @@
                 <w:noProof/>
                 <w:webHidden/>
               </w:rPr>
-              <w:t>4</w:t>
+              <w:t>5</w:t>
             </w:r>
             <w:r>
               <w:rPr>
@@ -1014,7 +1264,7 @@
               <w:lang w:val="en-GB" w:eastAsia="en-GB"/>
             </w:rPr>
           </w:pPr>
-          <w:hyperlink w:anchor="_Toc69910591" w:history="1">
+          <w:hyperlink w:anchor="_Toc69979224" w:history="1">
             <w:r>
               <w:rPr>
                 <w:rStyle w:val="Hyperlink"/>
@@ -1058,7 +1308,7 @@
                 <w:noProof/>
                 <w:webHidden/>
               </w:rPr>
-              <w:instrText xml:space="preserve"> PAGEREF _Toc69910591 \h </w:instrText>
+              <w:instrText xml:space="preserve"> PAGEREF _Toc69979224 \h </w:instrText>
             </w:r>
             <w:r>
               <w:rPr>
@@ -1102,7 +1352,7 @@
               <w:lang w:val="en-GB" w:eastAsia="en-GB"/>
             </w:rPr>
           </w:pPr>
-          <w:hyperlink w:anchor="_Toc69910592" w:history="1">
+          <w:hyperlink w:anchor="_Toc69979225" w:history="1">
             <w:r>
               <w:rPr>
                 <w:rStyle w:val="Hyperlink"/>
@@ -1146,7 +1396,7 @@
                 <w:noProof/>
                 <w:webHidden/>
               </w:rPr>
-              <w:instrText xml:space="preserve"> PAGEREF _Toc69910592 \h </w:instrText>
+              <w:instrText xml:space="preserve"> PAGEREF _Toc69979225 \h </w:instrText>
             </w:r>
             <w:r>
               <w:rPr>
@@ -1190,7 +1440,7 @@
               <w:lang w:val="en-GB" w:eastAsia="en-GB"/>
             </w:rPr>
           </w:pPr>
-          <w:hyperlink w:anchor="_Toc69910593" w:history="1">
+          <w:hyperlink w:anchor="_Toc69979226" w:history="1">
             <w:r>
               <w:rPr>
                 <w:rStyle w:val="Hyperlink"/>
@@ -1234,7 +1484,7 @@
                 <w:noProof/>
                 <w:webHidden/>
               </w:rPr>
-              <w:instrText xml:space="preserve"> PAGEREF _Toc69910593 \h </w:instrText>
+              <w:instrText xml:space="preserve"> PAGEREF _Toc69979226 \h </w:instrText>
             </w:r>
             <w:r>
               <w:rPr>
@@ -1254,7 +1504,7 @@
                 <w:noProof/>
                 <w:webHidden/>
               </w:rPr>
-              <w:t>5</w:t>
+              <w:t>6</w:t>
             </w:r>
             <w:r>
               <w:rPr>
@@ -1278,7 +1528,7 @@
               <w:lang w:val="en-GB" w:eastAsia="en-GB"/>
             </w:rPr>
           </w:pPr>
-          <w:hyperlink w:anchor="_Toc69910594" w:history="1">
+          <w:hyperlink w:anchor="_Toc69979227" w:history="1">
             <w:r>
               <w:rPr>
                 <w:rStyle w:val="Hyperlink"/>
@@ -1322,7 +1572,7 @@
                 <w:noProof/>
                 <w:webHidden/>
               </w:rPr>
-              <w:instrText xml:space="preserve"> PAGEREF _Toc69910594 \h </w:instrText>
+              <w:instrText xml:space="preserve"> PAGEREF _Toc69979227 \h </w:instrText>
             </w:r>
             <w:r>
               <w:rPr>
@@ -1342,7 +1592,7 @@
                 <w:noProof/>
                 <w:webHidden/>
               </w:rPr>
-              <w:t>5</w:t>
+              <w:t>6</w:t>
             </w:r>
             <w:r>
               <w:rPr>
@@ -1366,7 +1616,7 @@
               <w:lang w:val="en-GB" w:eastAsia="en-GB"/>
             </w:rPr>
           </w:pPr>
-          <w:hyperlink w:anchor="_Toc69910595" w:history="1">
+          <w:hyperlink w:anchor="_Toc69979228" w:history="1">
             <w:r>
               <w:rPr>
                 <w:rStyle w:val="Hyperlink"/>
@@ -1410,7 +1660,7 @@
                 <w:noProof/>
                 <w:webHidden/>
               </w:rPr>
-              <w:instrText xml:space="preserve"> PAGEREF _Toc69910595 \h </w:instrText>
+              <w:instrText xml:space="preserve"> PAGEREF _Toc69979228 \h </w:instrText>
             </w:r>
             <w:r>
               <w:rPr>
@@ -1430,7 +1680,7 @@
                 <w:noProof/>
                 <w:webHidden/>
               </w:rPr>
-              <w:t>6</w:t>
+              <w:t>7</w:t>
             </w:r>
             <w:r>
               <w:rPr>
@@ -1454,7 +1704,7 @@
               <w:lang w:val="en-GB" w:eastAsia="en-GB"/>
             </w:rPr>
           </w:pPr>
-          <w:hyperlink w:anchor="_Toc69910596" w:history="1">
+          <w:hyperlink w:anchor="_Toc69979229" w:history="1">
             <w:r>
               <w:rPr>
                 <w:rStyle w:val="Hyperlink"/>
@@ -1498,7 +1748,7 @@
                 <w:noProof/>
                 <w:webHidden/>
               </w:rPr>
-              <w:instrText xml:space="preserve"> PAGEREF _Toc69910596 \h </w:instrText>
+              <w:instrText xml:space="preserve"> PAGEREF _Toc69979229 \h </w:instrText>
             </w:r>
             <w:r>
               <w:rPr>
@@ -1518,7 +1768,7 @@
                 <w:noProof/>
                 <w:webHidden/>
               </w:rPr>
-              <w:t>6</w:t>
+              <w:t>7</w:t>
             </w:r>
             <w:r>
               <w:rPr>
@@ -1603,6 +1853,12 @@
     </w:p>
     <w:p>
       <w:pPr>
+        <w:ind w:left="720" w:hanging="360"/>
+        <w:jc w:val="both"/>
+      </w:pPr>
+    </w:p>
+    <w:p>
+      <w:pPr>
         <w:pStyle w:val="Heading1"/>
         <w:numPr>
           <w:ilvl w:val="0"/>
@@ -1613,7 +1869,7 @@
           <w:lang w:val="pt-PT"/>
         </w:rPr>
       </w:pPr>
-      <w:bookmarkStart w:id="0" w:name="_Toc69910580"/>
+      <w:bookmarkStart w:id="0" w:name="_Toc69979213"/>
       <w:r>
         <w:rPr>
           <w:lang w:val="pt-PT"/>
@@ -1644,20 +1900,237 @@
         </w:rPr>
         <w:t xml:space="preserve">A </w:t>
       </w:r>
-      <w:proofErr w:type="spellStart"/>
       <w:r>
         <w:rPr>
           <w:b/>
           <w:bCs/>
           <w:lang w:val="pt-PT"/>
         </w:rPr>
-        <w:t>PapaRica</w:t>
-      </w:r>
-      <w:proofErr w:type="spellEnd"/>
-      <w:r>
-        <w:rPr>
-          <w:b/>
-          <w:bCs/>
+        <w:t xml:space="preserve">PapaRica </w:t>
+      </w:r>
+      <w:r>
+        <w:rPr>
+          <w:lang w:val="pt-PT"/>
+        </w:rPr>
+        <w:t>é um</w:t>
+      </w:r>
+      <w:r>
+        <w:rPr>
+          <w:lang w:val="pt-PT"/>
+        </w:rPr>
+        <w:t>a</w:t>
+      </w:r>
+      <w:r>
+        <w:rPr>
+          <w:lang w:val="pt-PT"/>
+        </w:rPr>
+        <w:t xml:space="preserve"> empresa de </w:t>
+      </w:r>
+      <w:r>
+        <w:rPr>
+          <w:lang w:val="pt-PT"/>
+        </w:rPr>
+        <w:t>confeção</w:t>
+      </w:r>
+      <w:r>
+        <w:rPr>
+          <w:lang w:val="pt-PT"/>
+        </w:rPr>
+        <w:t xml:space="preserve"> e distribuição de refeições prontas a consumir</w:t>
+      </w:r>
+      <w:r>
+        <w:rPr>
+          <w:lang w:val="pt-PT"/>
+        </w:rPr>
+        <w:t xml:space="preserve">. </w:t>
+      </w:r>
+      <w:r>
+        <w:rPr>
+          <w:lang w:val="pt-PT"/>
+        </w:rPr>
+        <w:t xml:space="preserve">Para tal, existe uma frota de veículos encarregue das entregas </w:t>
+      </w:r>
+      <w:r>
+        <w:rPr>
+          <w:lang w:val="pt-PT"/>
+        </w:rPr>
+        <w:t>ao cliente, sendo que as recolhe diariamente em Vila do Conde para</w:t>
+      </w:r>
+      <w:r>
+        <w:rPr>
+          <w:lang w:val="pt-PT"/>
+        </w:rPr>
+        <w:t xml:space="preserve"> as distribuir na área metropolitana do Porto.</w:t>
+      </w:r>
+    </w:p>
+    <w:p>
+      <w:pPr>
+        <w:jc w:val="both"/>
+        <w:rPr>
+          <w:lang w:val="pt-PT"/>
+        </w:rPr>
+      </w:pPr>
+      <w:r>
+        <w:rPr>
+          <w:lang w:val="pt-PT"/>
+        </w:rPr>
+        <w:t>As encomendas são distribuídas em cabazes</w:t>
+      </w:r>
+      <w:r>
+        <w:rPr>
+          <w:lang w:val="pt-PT"/>
+        </w:rPr>
+        <w:t xml:space="preserve">, sendo </w:t>
+      </w:r>
+      <w:r>
+        <w:rPr>
+          <w:lang w:val="pt-PT"/>
+        </w:rPr>
+        <w:t xml:space="preserve">identificadas </w:t>
+      </w:r>
+      <w:r>
+        <w:rPr>
+          <w:lang w:val="pt-PT"/>
+        </w:rPr>
+        <w:t>com a informação relevante</w:t>
+      </w:r>
+      <w:r>
+        <w:rPr>
+          <w:lang w:val="pt-PT"/>
+        </w:rPr>
+        <w:t xml:space="preserve"> acerca do destino e </w:t>
+      </w:r>
+      <w:r>
+        <w:rPr>
+          <w:lang w:val="pt-PT"/>
+        </w:rPr>
+        <w:t>conteúdo.</w:t>
+      </w:r>
+    </w:p>
+    <w:p>
+      <w:pPr>
+        <w:jc w:val="both"/>
+        <w:rPr>
+          <w:lang w:val="pt-PT"/>
+        </w:rPr>
+      </w:pPr>
+      <w:r>
+        <w:rPr>
+          <w:lang w:val="pt-PT"/>
+        </w:rPr>
+        <w:t xml:space="preserve">O trabalho consiste em implementar </w:t>
+      </w:r>
+      <w:r>
+        <w:rPr>
+          <w:lang w:val="pt-PT"/>
+        </w:rPr>
+        <w:t xml:space="preserve">um sistema que </w:t>
+      </w:r>
+      <w:r>
+        <w:rPr>
+          <w:lang w:val="pt-PT"/>
+        </w:rPr>
+        <w:t xml:space="preserve">calcule </w:t>
+      </w:r>
+      <w:r>
+        <w:rPr>
+          <w:lang w:val="pt-PT"/>
+        </w:rPr>
+        <w:t>os trajetos ótimos</w:t>
+      </w:r>
+      <w:r>
+        <w:rPr>
+          <w:lang w:val="pt-PT"/>
+        </w:rPr>
+        <w:t xml:space="preserve"> para a realização das entregas.</w:t>
+      </w:r>
+    </w:p>
+    <w:p>
+      <w:pPr>
+        <w:jc w:val="both"/>
+        <w:rPr>
+          <w:lang w:val="pt-PT"/>
+        </w:rPr>
+      </w:pPr>
+      <w:r>
+        <w:rPr>
+          <w:lang w:val="pt-PT"/>
+        </w:rPr>
+        <w:t xml:space="preserve">Numa primeira fase vai-se considerar a existência de um único veículo </w:t>
+      </w:r>
+      <w:r>
+        <w:rPr>
+          <w:lang w:val="pt-PT"/>
+        </w:rPr>
+        <w:t xml:space="preserve">de entrega </w:t>
+      </w:r>
+      <w:r>
+        <w:rPr>
+          <w:lang w:val="pt-PT"/>
+        </w:rPr>
+        <w:t>com capacidade ilimitada, sendo que s</w:t>
+      </w:r>
+      <w:r>
+        <w:rPr>
+          <w:lang w:val="pt-PT"/>
+        </w:rPr>
+        <w:t>e ex</w:t>
+      </w:r>
+      <w:r>
+        <w:rPr>
+          <w:lang w:val="pt-PT"/>
+        </w:rPr>
+        <w:t>pande</w:t>
+      </w:r>
+      <w:r>
+        <w:rPr>
+          <w:lang w:val="pt-PT"/>
+        </w:rPr>
+        <w:t xml:space="preserve"> numa segunda fase a uma frota de veículos de diferentes capacidades e tipos.</w:t>
+      </w:r>
+    </w:p>
+    <w:p>
+      <w:pPr>
+        <w:jc w:val="both"/>
+        <w:rPr>
+          <w:lang w:val="pt-PT"/>
+        </w:rPr>
+      </w:pPr>
+      <w:r>
+        <w:rPr>
+          <w:lang w:val="pt-PT"/>
+        </w:rPr>
+        <w:t xml:space="preserve">Um </w:t>
+      </w:r>
+      <w:r>
+        <w:rPr>
+          <w:lang w:val="pt-PT"/>
+        </w:rPr>
+        <w:t>exemplo de um trajeto de um veículo pode ser:</w:t>
+      </w:r>
+    </w:p>
+    <w:p>
+      <w:pPr>
+        <w:ind w:firstLine="720"/>
+        <w:jc w:val="both"/>
+        <w:rPr>
+          <w:lang w:val="pt-PT"/>
+        </w:rPr>
+      </w:pPr>
+      <w:r>
+        <w:rPr>
+          <w:lang w:val="pt-PT"/>
+        </w:rPr>
+        <w:t>Sede -&gt; Cliente</w:t>
+      </w:r>
+      <w:r>
+        <w:rPr>
+          <w:lang w:val="pt-PT"/>
+        </w:rPr>
+        <w:t xml:space="preserve"> 1 -&gt; …</w:t>
+      </w:r>
+      <w:r>
+        <w:rPr>
           <w:lang w:val="pt-PT"/>
         </w:rPr>
         <w:t xml:space="preserve"> </w:t>
@@ -1666,233 +2139,6 @@
         <w:rPr>
           <w:lang w:val="pt-PT"/>
         </w:rPr>
-        <w:t>é um</w:t>
-      </w:r>
-      <w:r>
-        <w:rPr>
-          <w:lang w:val="pt-PT"/>
-        </w:rPr>
-        <w:t>a</w:t>
-      </w:r>
-      <w:r>
-        <w:rPr>
-          <w:lang w:val="pt-PT"/>
-        </w:rPr>
-        <w:t xml:space="preserve"> empresa de </w:t>
-      </w:r>
-      <w:r>
-        <w:rPr>
-          <w:lang w:val="pt-PT"/>
-        </w:rPr>
-        <w:t>confeção</w:t>
-      </w:r>
-      <w:r>
-        <w:rPr>
-          <w:lang w:val="pt-PT"/>
-        </w:rPr>
-        <w:t xml:space="preserve"> e distribuição de refeições prontas a consumir</w:t>
-      </w:r>
-      <w:r>
-        <w:rPr>
-          <w:lang w:val="pt-PT"/>
-        </w:rPr>
-        <w:t xml:space="preserve">. </w:t>
-      </w:r>
-      <w:r>
-        <w:rPr>
-          <w:lang w:val="pt-PT"/>
-        </w:rPr>
-        <w:t xml:space="preserve">Para tal, existe uma frota de veículos encarregue das entregas </w:t>
-      </w:r>
-      <w:r>
-        <w:rPr>
-          <w:lang w:val="pt-PT"/>
-        </w:rPr>
-        <w:t>ao cliente, sendo que as recolhe diariamente em Vila do Conde para</w:t>
-      </w:r>
-      <w:r>
-        <w:rPr>
-          <w:lang w:val="pt-PT"/>
-        </w:rPr>
-        <w:t xml:space="preserve"> as distribuir na área metropolitana do Porto.</w:t>
-      </w:r>
-    </w:p>
-    <w:p>
-      <w:pPr>
-        <w:jc w:val="both"/>
-        <w:rPr>
-          <w:lang w:val="pt-PT"/>
-        </w:rPr>
-      </w:pPr>
-      <w:r>
-        <w:rPr>
-          <w:lang w:val="pt-PT"/>
-        </w:rPr>
-        <w:t>As encomendas são distribuídas em cabazes</w:t>
-      </w:r>
-      <w:r>
-        <w:rPr>
-          <w:lang w:val="pt-PT"/>
-        </w:rPr>
-        <w:t xml:space="preserve">, sendo </w:t>
-      </w:r>
-      <w:r>
-        <w:rPr>
-          <w:lang w:val="pt-PT"/>
-        </w:rPr>
-        <w:t xml:space="preserve">identificadas </w:t>
-      </w:r>
-      <w:r>
-        <w:rPr>
-          <w:lang w:val="pt-PT"/>
-        </w:rPr>
-        <w:t>com a informação relevante</w:t>
-      </w:r>
-      <w:r>
-        <w:rPr>
-          <w:lang w:val="pt-PT"/>
-        </w:rPr>
-        <w:t xml:space="preserve"> acerca do destino e </w:t>
-      </w:r>
-      <w:r>
-        <w:rPr>
-          <w:lang w:val="pt-PT"/>
-        </w:rPr>
-        <w:t>conteúdo.</w:t>
-      </w:r>
-    </w:p>
-    <w:p>
-      <w:pPr>
-        <w:jc w:val="both"/>
-        <w:rPr>
-          <w:lang w:val="pt-PT"/>
-        </w:rPr>
-      </w:pPr>
-      <w:r>
-        <w:rPr>
-          <w:lang w:val="pt-PT"/>
-        </w:rPr>
-        <w:t xml:space="preserve">O trabalho consiste em implementar </w:t>
-      </w:r>
-      <w:r>
-        <w:rPr>
-          <w:lang w:val="pt-PT"/>
-        </w:rPr>
-        <w:t xml:space="preserve">um sistema que </w:t>
-      </w:r>
-      <w:r>
-        <w:rPr>
-          <w:lang w:val="pt-PT"/>
-        </w:rPr>
-        <w:t xml:space="preserve">calcule </w:t>
-      </w:r>
-      <w:r>
-        <w:rPr>
-          <w:lang w:val="pt-PT"/>
-        </w:rPr>
-        <w:t>os trajetos ótimos</w:t>
-      </w:r>
-      <w:r>
-        <w:rPr>
-          <w:lang w:val="pt-PT"/>
-        </w:rPr>
-        <w:t xml:space="preserve"> para a realização das entregas.</w:t>
-      </w:r>
-    </w:p>
-    <w:p>
-      <w:pPr>
-        <w:jc w:val="both"/>
-        <w:rPr>
-          <w:lang w:val="pt-PT"/>
-        </w:rPr>
-      </w:pPr>
-      <w:r>
-        <w:rPr>
-          <w:lang w:val="pt-PT"/>
-        </w:rPr>
-        <w:t xml:space="preserve">Numa primeira fase vai-se considerar a existência de um único veículo </w:t>
-      </w:r>
-      <w:r>
-        <w:rPr>
-          <w:lang w:val="pt-PT"/>
-        </w:rPr>
-        <w:t xml:space="preserve">de entrega </w:t>
-      </w:r>
-      <w:r>
-        <w:rPr>
-          <w:lang w:val="pt-PT"/>
-        </w:rPr>
-        <w:t>com capacidade ilimitada, sendo que s</w:t>
-      </w:r>
-      <w:r>
-        <w:rPr>
-          <w:lang w:val="pt-PT"/>
-        </w:rPr>
-        <w:t>e ex</w:t>
-      </w:r>
-      <w:r>
-        <w:rPr>
-          <w:lang w:val="pt-PT"/>
-        </w:rPr>
-        <w:t>pande</w:t>
-      </w:r>
-      <w:r>
-        <w:rPr>
-          <w:lang w:val="pt-PT"/>
-        </w:rPr>
-        <w:t xml:space="preserve"> numa segunda fase a uma frota de veículos de diferentes capacidades e tipos.</w:t>
-      </w:r>
-    </w:p>
-    <w:p>
-      <w:pPr>
-        <w:jc w:val="both"/>
-        <w:rPr>
-          <w:lang w:val="pt-PT"/>
-        </w:rPr>
-      </w:pPr>
-      <w:r>
-        <w:rPr>
-          <w:lang w:val="pt-PT"/>
-        </w:rPr>
-        <w:t xml:space="preserve">Um </w:t>
-      </w:r>
-      <w:r>
-        <w:rPr>
-          <w:lang w:val="pt-PT"/>
-        </w:rPr>
-        <w:t>exemplo de um trajeto de um veículo pode ser:</w:t>
-      </w:r>
-    </w:p>
-    <w:p>
-      <w:pPr>
-        <w:ind w:firstLine="720"/>
-        <w:jc w:val="both"/>
-        <w:rPr>
-          <w:lang w:val="pt-PT"/>
-        </w:rPr>
-      </w:pPr>
-      <w:r>
-        <w:rPr>
-          <w:lang w:val="pt-PT"/>
-        </w:rPr>
-        <w:t>Sede -&gt; Cliente</w:t>
-      </w:r>
-      <w:r>
-        <w:rPr>
-          <w:lang w:val="pt-PT"/>
-        </w:rPr>
-        <w:t xml:space="preserve"> 1 -&gt; …</w:t>
-      </w:r>
-      <w:r>
-        <w:rPr>
-          <w:lang w:val="pt-PT"/>
-        </w:rPr>
-        <w:t xml:space="preserve"> </w:t>
-      </w:r>
-      <w:r>
-        <w:rPr>
-          <w:lang w:val="pt-PT"/>
-        </w:rPr>
         <w:t xml:space="preserve">-&gt; </w:t>
       </w:r>
       <w:r>
@@ -1957,6 +2203,102 @@
         </w:rPr>
         <w:t>, impossibilitar a entrega de certas encomendas.</w:t>
       </w:r>
+    </w:p>
+    <w:p>
+      <w:pPr>
+        <w:jc w:val="both"/>
+        <w:rPr>
+          <w:lang w:val="pt-PT"/>
+        </w:rPr>
+      </w:pPr>
+    </w:p>
+    <w:p>
+      <w:pPr>
+        <w:jc w:val="both"/>
+        <w:rPr>
+          <w:lang w:val="pt-PT"/>
+        </w:rPr>
+      </w:pPr>
+    </w:p>
+    <w:p>
+      <w:pPr>
+        <w:jc w:val="both"/>
+        <w:rPr>
+          <w:lang w:val="pt-PT"/>
+        </w:rPr>
+      </w:pPr>
+    </w:p>
+    <w:p>
+      <w:pPr>
+        <w:jc w:val="both"/>
+        <w:rPr>
+          <w:lang w:val="pt-PT"/>
+        </w:rPr>
+      </w:pPr>
+    </w:p>
+    <w:p>
+      <w:pPr>
+        <w:jc w:val="both"/>
+        <w:rPr>
+          <w:lang w:val="pt-PT"/>
+        </w:rPr>
+      </w:pPr>
+    </w:p>
+    <w:p>
+      <w:pPr>
+        <w:jc w:val="both"/>
+        <w:rPr>
+          <w:lang w:val="pt-PT"/>
+        </w:rPr>
+      </w:pPr>
+    </w:p>
+    <w:p>
+      <w:pPr>
+        <w:jc w:val="both"/>
+        <w:rPr>
+          <w:lang w:val="pt-PT"/>
+        </w:rPr>
+      </w:pPr>
+    </w:p>
+    <w:p>
+      <w:pPr>
+        <w:jc w:val="both"/>
+        <w:rPr>
+          <w:lang w:val="pt-PT"/>
+        </w:rPr>
+      </w:pPr>
+    </w:p>
+    <w:p>
+      <w:pPr>
+        <w:jc w:val="both"/>
+        <w:rPr>
+          <w:lang w:val="pt-PT"/>
+        </w:rPr>
+      </w:pPr>
+    </w:p>
+    <w:p>
+      <w:pPr>
+        <w:jc w:val="both"/>
+        <w:rPr>
+          <w:lang w:val="pt-PT"/>
+        </w:rPr>
+      </w:pPr>
+    </w:p>
+    <w:p>
+      <w:pPr>
+        <w:jc w:val="both"/>
+        <w:rPr>
+          <w:lang w:val="pt-PT"/>
+        </w:rPr>
+      </w:pPr>
+    </w:p>
+    <w:p>
+      <w:pPr>
+        <w:jc w:val="both"/>
+        <w:rPr>
+          <w:lang w:val="pt-PT"/>
+        </w:rPr>
+      </w:pPr>
     </w:p>
     <w:p>
       <w:pPr>
@@ -1993,11 +2335,12 @@
           <w:lang w:val="pt-PT"/>
         </w:rPr>
       </w:pPr>
-      <w:bookmarkStart w:id="1" w:name="_Toc69910581"/>
-      <w:r>
-        <w:rPr>
-          <w:lang w:val="pt-PT"/>
-        </w:rPr>
+      <w:bookmarkStart w:id="1" w:name="_Toc69979214"/>
+      <w:r>
+        <w:rPr>
+          <w:lang w:val="pt-PT"/>
+        </w:rPr>
+        <w:lastRenderedPageBreak/>
         <w:t>Formalização do problema</w:t>
       </w:r>
       <w:bookmarkEnd w:id="1"/>
@@ -2021,7 +2364,7 @@
           <w:lang w:val="pt-PT"/>
         </w:rPr>
       </w:pPr>
-      <w:bookmarkStart w:id="2" w:name="_Toc69910582"/>
+      <w:bookmarkStart w:id="2" w:name="_Toc69979215"/>
       <w:r>
         <w:rPr>
           <w:lang w:val="pt-PT"/>
@@ -2100,14 +2443,7 @@
         <w:rPr>
           <w:lang w:val="pt-PT"/>
         </w:rPr>
-        <w:t xml:space="preserve"> </w:t>
-      </w:r>
-      <w:proofErr w:type="gramStart"/>
-      <w:r>
-        <w:rPr>
-          <w:lang w:val="pt-PT"/>
-        </w:rPr>
-        <w:t xml:space="preserve">sendo </w:t>
+        <w:t xml:space="preserve"> sendo </w:t>
       </w:r>
       <w:r>
         <w:rPr>
@@ -2121,7 +2457,6 @@
         </w:rPr>
         <w:t>i</w:t>
       </w:r>
-      <w:proofErr w:type="gramEnd"/>
       <w:r>
         <w:rPr>
           <w:lang w:val="pt-PT"/>
@@ -2144,21 +2479,7 @@
         <w:rPr>
           <w:lang w:val="pt-PT"/>
         </w:rPr>
-        <w:t xml:space="preserve"> o n-</w:t>
-      </w:r>
-      <w:proofErr w:type="spellStart"/>
-      <w:r>
-        <w:rPr>
-          <w:lang w:val="pt-PT"/>
-        </w:rPr>
-        <w:t>ésimo</w:t>
-      </w:r>
-      <w:proofErr w:type="spellEnd"/>
-      <w:r>
-        <w:rPr>
-          <w:lang w:val="pt-PT"/>
-        </w:rPr>
-        <w:t xml:space="preserve"> elemento</w:t>
+        <w:t xml:space="preserve"> o n-ésimo elemento</w:t>
       </w:r>
       <w:r>
         <w:rPr>
@@ -2185,19 +2506,11 @@
           <w:lang w:val="pt-PT"/>
         </w:rPr>
       </w:pPr>
-      <w:proofErr w:type="spellStart"/>
-      <w:r>
-        <w:rPr>
-          <w:lang w:val="pt-PT"/>
-        </w:rPr>
-        <w:t>type</w:t>
-      </w:r>
-      <w:proofErr w:type="spellEnd"/>
-      <w:r>
-        <w:rPr>
-          <w:lang w:val="pt-PT"/>
-        </w:rPr>
-        <w:t xml:space="preserve"> – Tipo de veículo</w:t>
+      <w:r>
+        <w:rPr>
+          <w:lang w:val="pt-PT"/>
+        </w:rPr>
+        <w:t>type – Tipo de veículo</w:t>
       </w:r>
       <w:r>
         <w:rPr>
@@ -2209,21 +2522,7 @@
         <w:rPr>
           <w:lang w:val="pt-PT"/>
         </w:rPr>
-        <w:t>(numa fase inicial = ‘</w:t>
-      </w:r>
-      <w:proofErr w:type="spellStart"/>
-      <w:r>
-        <w:rPr>
-          <w:lang w:val="pt-PT"/>
-        </w:rPr>
-        <w:t>heavy</w:t>
-      </w:r>
-      <w:proofErr w:type="spellEnd"/>
-      <w:r>
-        <w:rPr>
-          <w:lang w:val="pt-PT"/>
-        </w:rPr>
-        <w:t>’)</w:t>
+        <w:t>(numa fase inicial = ‘heavy’)</w:t>
       </w:r>
       <w:r>
         <w:rPr>
@@ -2244,19 +2543,11 @@
           <w:lang w:val="pt-PT"/>
         </w:rPr>
       </w:pPr>
-      <w:proofErr w:type="spellStart"/>
-      <w:r>
-        <w:rPr>
-          <w:lang w:val="pt-PT"/>
-        </w:rPr>
-        <w:t>cap</w:t>
-      </w:r>
-      <w:proofErr w:type="spellEnd"/>
-      <w:r>
-        <w:rPr>
-          <w:lang w:val="pt-PT"/>
-        </w:rPr>
-        <w:t xml:space="preserve"> – Capacidade (numa fase inicial = </w:t>
+      <w:r>
+        <w:rPr>
+          <w:lang w:val="pt-PT"/>
+        </w:rPr>
+        <w:t xml:space="preserve">cap – Capacidade (numa fase inicial = </w:t>
       </w:r>
       <w:r>
         <w:rPr>
@@ -2290,7 +2581,6 @@
           <w:lang w:val="pt-PT"/>
         </w:rPr>
       </w:pPr>
-      <w:proofErr w:type="spellStart"/>
       <w:r>
         <w:rPr>
           <w:lang w:val="pt-PT"/>
@@ -2303,7 +2593,6 @@
         </w:rPr>
         <w:t>i</w:t>
       </w:r>
-      <w:proofErr w:type="spellEnd"/>
       <w:r>
         <w:rPr>
           <w:lang w:val="pt-PT"/>
@@ -2322,14 +2611,12 @@
         </w:rPr>
         <w:t xml:space="preserve">sendo </w:t>
       </w:r>
-      <w:proofErr w:type="spellStart"/>
       <w:r>
         <w:rPr>
           <w:lang w:val="pt-PT"/>
         </w:rPr>
         <w:t>Ci</w:t>
       </w:r>
-      <w:proofErr w:type="spellEnd"/>
       <w:r>
         <w:rPr>
           <w:lang w:val="pt-PT"/>
@@ -2352,21 +2639,7 @@
         <w:rPr>
           <w:lang w:val="pt-PT"/>
         </w:rPr>
-        <w:t xml:space="preserve"> o n-</w:t>
-      </w:r>
-      <w:proofErr w:type="spellStart"/>
-      <w:r>
-        <w:rPr>
-          <w:lang w:val="pt-PT"/>
-        </w:rPr>
-        <w:t>ésimo</w:t>
-      </w:r>
-      <w:proofErr w:type="spellEnd"/>
-      <w:r>
-        <w:rPr>
-          <w:lang w:val="pt-PT"/>
-        </w:rPr>
-        <w:t xml:space="preserve"> elemento e </w:t>
+        <w:t xml:space="preserve"> o n-ésimo elemento e </w:t>
       </w:r>
       <w:r>
         <w:rPr>
@@ -2387,14 +2660,12 @@
           <w:lang w:val="pt-PT"/>
         </w:rPr>
       </w:pPr>
-      <w:proofErr w:type="spellStart"/>
       <w:r>
         <w:rPr>
           <w:lang w:val="pt-PT"/>
         </w:rPr>
         <w:t>clientName</w:t>
       </w:r>
-      <w:proofErr w:type="spellEnd"/>
       <w:r>
         <w:rPr>
           <w:lang w:val="pt-PT"/>
@@ -2420,19 +2691,11 @@
           <w:lang w:val="pt-PT"/>
         </w:rPr>
       </w:pPr>
-      <w:proofErr w:type="spellStart"/>
-      <w:r>
-        <w:rPr>
-          <w:lang w:val="pt-PT"/>
-        </w:rPr>
-        <w:t>packageNumber</w:t>
-      </w:r>
-      <w:proofErr w:type="spellEnd"/>
-      <w:r>
-        <w:rPr>
-          <w:lang w:val="pt-PT"/>
-        </w:rPr>
-        <w:t xml:space="preserve"> – Número de embalagens contidas no cabaz;</w:t>
+      <w:r>
+        <w:rPr>
+          <w:lang w:val="pt-PT"/>
+        </w:rPr>
+        <w:t>packageNumber – Número de embalagens contidas no cabaz;</w:t>
       </w:r>
     </w:p>
     <w:p>
@@ -2447,19 +2710,11 @@
           <w:lang w:val="pt-PT"/>
         </w:rPr>
       </w:pPr>
-      <w:proofErr w:type="spellStart"/>
-      <w:r>
-        <w:rPr>
-          <w:lang w:val="pt-PT"/>
-        </w:rPr>
-        <w:t>invoiceNumber</w:t>
-      </w:r>
-      <w:proofErr w:type="spellEnd"/>
-      <w:r>
-        <w:rPr>
-          <w:lang w:val="pt-PT"/>
-        </w:rPr>
-        <w:t xml:space="preserve"> – Número da fatura;</w:t>
+      <w:r>
+        <w:rPr>
+          <w:lang w:val="pt-PT"/>
+        </w:rPr>
+        <w:t>invoiceNumber – Número da fatura;</w:t>
       </w:r>
     </w:p>
     <w:p>
@@ -2474,19 +2729,11 @@
           <w:lang w:val="pt-PT"/>
         </w:rPr>
       </w:pPr>
-      <w:proofErr w:type="spellStart"/>
-      <w:r>
-        <w:rPr>
-          <w:lang w:val="pt-PT"/>
-        </w:rPr>
-        <w:t>destAddress</w:t>
-      </w:r>
-      <w:proofErr w:type="spellEnd"/>
-      <w:r>
-        <w:rPr>
-          <w:lang w:val="pt-PT"/>
-        </w:rPr>
-        <w:t xml:space="preserve"> – </w:t>
+      <w:r>
+        <w:rPr>
+          <w:lang w:val="pt-PT"/>
+        </w:rPr>
+        <w:t xml:space="preserve">destAddress – </w:t>
       </w:r>
       <w:r>
         <w:rPr>
@@ -2513,7 +2760,6 @@
           <w:lang w:val="pt-PT"/>
         </w:rPr>
       </w:pPr>
-      <w:proofErr w:type="spellStart"/>
       <w:r>
         <w:rPr>
           <w:lang w:val="pt-PT"/>
@@ -2526,7 +2772,6 @@
         </w:rPr>
         <w:t>i</w:t>
       </w:r>
-      <w:proofErr w:type="spellEnd"/>
       <w:r>
         <w:rPr>
           <w:lang w:val="pt-PT"/>
@@ -2637,14 +2882,12 @@
           <w:lang w:val="pt-PT"/>
         </w:rPr>
       </w:pPr>
-      <w:proofErr w:type="spellStart"/>
       <w:r>
         <w:rPr>
           <w:lang w:val="pt-PT"/>
         </w:rPr>
         <w:t>type</w:t>
       </w:r>
-      <w:proofErr w:type="spellEnd"/>
       <w:r>
         <w:rPr>
           <w:lang w:val="pt-PT"/>
@@ -2688,7 +2931,6 @@
           <w:lang w:val="pt-PT"/>
         </w:rPr>
       </w:pPr>
-      <w:proofErr w:type="spellStart"/>
       <w:r>
         <w:rPr>
           <w:lang w:val="pt-PT"/>
@@ -2699,14 +2941,7 @@
         <w:rPr>
           <w:lang w:val="pt-PT"/>
         </w:rPr>
-        <w:t>ddress</w:t>
-      </w:r>
-      <w:proofErr w:type="spellEnd"/>
-      <w:r>
-        <w:rPr>
-          <w:lang w:val="pt-PT"/>
-        </w:rPr>
-        <w:t xml:space="preserve"> – Endereço;</w:t>
+        <w:t>ddress – Endereço;</w:t>
       </w:r>
     </w:p>
     <w:p>
@@ -2721,20 +2956,11 @@
           <w:lang w:val="pt-PT"/>
         </w:rPr>
       </w:pPr>
-      <w:proofErr w:type="spellStart"/>
-      <w:r>
-        <w:rPr>
-          <w:lang w:val="pt-PT"/>
-        </w:rPr>
-        <w:lastRenderedPageBreak/>
-        <w:t>adj</w:t>
-      </w:r>
-      <w:proofErr w:type="spellEnd"/>
-      <w:r>
-        <w:rPr>
-          <w:lang w:val="pt-PT"/>
-        </w:rPr>
-        <w:t xml:space="preserve"> </w:t>
+      <w:r>
+        <w:rPr>
+          <w:lang w:val="pt-PT"/>
+        </w:rPr>
+        <w:t xml:space="preserve">adj </w:t>
       </w:r>
       <w:r>
         <w:rPr>
@@ -2815,19 +3041,11 @@
           <w:lang w:val="pt-PT"/>
         </w:rPr>
       </w:pPr>
-      <w:proofErr w:type="spellStart"/>
-      <w:r>
-        <w:rPr>
-          <w:lang w:val="pt-PT"/>
-        </w:rPr>
-        <w:t>weight</w:t>
-      </w:r>
-      <w:proofErr w:type="spellEnd"/>
-      <w:r>
-        <w:rPr>
-          <w:lang w:val="pt-PT"/>
-        </w:rPr>
-        <w:t xml:space="preserve"> – Peso da aresta, </w:t>
+      <w:r>
+        <w:rPr>
+          <w:lang w:val="pt-PT"/>
+        </w:rPr>
+        <w:t xml:space="preserve">weight – Peso da aresta, </w:t>
       </w:r>
       <w:r>
         <w:rPr>
@@ -2849,19 +3067,11 @@
           <w:lang w:val="pt-PT"/>
         </w:rPr>
       </w:pPr>
-      <w:proofErr w:type="spellStart"/>
-      <w:r>
-        <w:rPr>
-          <w:lang w:val="pt-PT"/>
-        </w:rPr>
-        <w:t>dest</w:t>
-      </w:r>
-      <w:proofErr w:type="spellEnd"/>
-      <w:r>
-        <w:rPr>
-          <w:lang w:val="pt-PT"/>
-        </w:rPr>
-        <w:t xml:space="preserve"> </w:t>
+      <w:r>
+        <w:rPr>
+          <w:lang w:val="pt-PT"/>
+        </w:rPr>
+        <w:t xml:space="preserve">dest </w:t>
       </w:r>
       <m:oMath>
         <m:r>
@@ -3032,7 +3242,7 @@
         </w:rPr>
         <w:t xml:space="preserve"> </w:t>
       </w:r>
-      <w:bookmarkStart w:id="3" w:name="_Toc69910583"/>
+      <w:bookmarkStart w:id="3" w:name="_Toc69979216"/>
       <w:r>
         <w:rPr>
           <w:rFonts w:eastAsiaTheme="minorEastAsia"/>
@@ -3054,7 +3264,6 @@
           <w:lang w:val="pt-PT"/>
         </w:rPr>
       </w:pPr>
-      <w:proofErr w:type="spellStart"/>
       <w:r>
         <w:rPr>
           <w:lang w:val="pt-PT"/>
@@ -3065,27 +3274,25 @@
         <w:rPr>
           <w:lang w:val="pt-PT"/>
         </w:rPr>
+        <w:t xml:space="preserve">f </w:t>
+      </w:r>
+      <w:r>
+        <w:rPr>
+          <w:lang w:val="pt-PT"/>
+        </w:rPr>
+        <w:t>= (N</w:t>
+      </w:r>
+      <w:r>
+        <w:rPr>
+          <w:lang w:val="pt-PT"/>
+        </w:rPr>
         <w:t>f</w:t>
       </w:r>
-      <w:proofErr w:type="spellEnd"/>
-      <w:r>
-        <w:rPr>
-          <w:lang w:val="pt-PT"/>
-        </w:rPr>
-        <w:t xml:space="preserve"> </w:t>
-      </w:r>
-      <w:r>
-        <w:rPr>
-          <w:lang w:val="pt-PT"/>
-        </w:rPr>
-        <w:t>= (</w:t>
-      </w:r>
-      <w:proofErr w:type="spellStart"/>
-      <w:r>
-        <w:rPr>
-          <w:lang w:val="pt-PT"/>
-        </w:rPr>
-        <w:t>N</w:t>
+      <w:r>
+        <w:rPr>
+          <w:lang w:val="pt-PT"/>
+        </w:rPr>
+        <w:t>, E</w:t>
       </w:r>
       <w:r>
         <w:rPr>
@@ -3093,19 +3300,11 @@
         </w:rPr>
         <w:t>f</w:t>
       </w:r>
-      <w:proofErr w:type="spellEnd"/>
-      <w:r>
-        <w:rPr>
-          <w:lang w:val="pt-PT"/>
-        </w:rPr>
-        <w:t xml:space="preserve">, </w:t>
-      </w:r>
-      <w:proofErr w:type="spellStart"/>
-      <w:r>
-        <w:rPr>
-          <w:lang w:val="pt-PT"/>
-        </w:rPr>
-        <w:t>E</w:t>
+      <w:r>
+        <w:rPr>
+          <w:lang w:val="pt-PT"/>
+        </w:rPr>
+        <w:t>) – Gra</w:t>
       </w:r>
       <w:r>
         <w:rPr>
@@ -3113,12 +3312,11 @@
         </w:rPr>
         <w:t>f</w:t>
       </w:r>
-      <w:proofErr w:type="spellEnd"/>
-      <w:r>
-        <w:rPr>
-          <w:lang w:val="pt-PT"/>
-        </w:rPr>
-        <w:t>) – Gra</w:t>
+      <w:r>
+        <w:rPr>
+          <w:lang w:val="pt-PT"/>
+        </w:rPr>
+        <w:t>o dirigido pesado final, sendo que N</w:t>
       </w:r>
       <w:r>
         <w:rPr>
@@ -3130,14 +3328,19 @@
         <w:rPr>
           <w:lang w:val="pt-PT"/>
         </w:rPr>
-        <w:t xml:space="preserve">o dirigido pesado final, sendo que </w:t>
-      </w:r>
-      <w:proofErr w:type="spellStart"/>
-      <w:r>
-        <w:rPr>
-          <w:lang w:val="pt-PT"/>
-        </w:rPr>
-        <w:t>N</w:t>
+        <w:t xml:space="preserve"> = N</w:t>
+      </w:r>
+      <w:r>
+        <w:rPr>
+          <w:lang w:val="pt-PT"/>
+        </w:rPr>
+        <w:t>i</w:t>
+      </w:r>
+      <w:r>
+        <w:rPr>
+          <w:lang w:val="pt-PT"/>
+        </w:rPr>
+        <w:t xml:space="preserve"> e E</w:t>
       </w:r>
       <w:r>
         <w:rPr>
@@ -3145,39 +3348,6 @@
         </w:rPr>
         <w:t>f</w:t>
       </w:r>
-      <w:proofErr w:type="spellEnd"/>
-      <w:r>
-        <w:rPr>
-          <w:lang w:val="pt-PT"/>
-        </w:rPr>
-        <w:t xml:space="preserve"> = N</w:t>
-      </w:r>
-      <w:r>
-        <w:rPr>
-          <w:lang w:val="pt-PT"/>
-        </w:rPr>
-        <w:t>i</w:t>
-      </w:r>
-      <w:r>
-        <w:rPr>
-          <w:lang w:val="pt-PT"/>
-        </w:rPr>
-        <w:t xml:space="preserve"> e </w:t>
-      </w:r>
-      <w:proofErr w:type="spellStart"/>
-      <w:r>
-        <w:rPr>
-          <w:lang w:val="pt-PT"/>
-        </w:rPr>
-        <w:t>E</w:t>
-      </w:r>
-      <w:r>
-        <w:rPr>
-          <w:lang w:val="pt-PT"/>
-        </w:rPr>
-        <w:t>f</w:t>
-      </w:r>
-      <w:proofErr w:type="spellEnd"/>
       <w:r>
         <w:rPr>
           <w:lang w:val="pt-PT"/>
@@ -3209,7 +3379,6 @@
           <w:lang w:val="pt-PT"/>
         </w:rPr>
       </w:pPr>
-      <w:proofErr w:type="spellStart"/>
       <w:r>
         <w:rPr>
           <w:lang w:val="pt-PT"/>
@@ -3222,7 +3391,6 @@
         </w:rPr>
         <w:t>f</w:t>
       </w:r>
-      <w:proofErr w:type="spellEnd"/>
       <w:r>
         <w:rPr>
           <w:lang w:val="pt-PT"/>
@@ -3239,16 +3407,8 @@
         <w:rPr>
           <w:lang w:val="pt-PT"/>
         </w:rPr>
-        <w:t xml:space="preserve">, sendo </w:t>
-      </w:r>
-      <w:proofErr w:type="spellStart"/>
-      <w:r>
-        <w:rPr>
-          <w:lang w:val="pt-PT"/>
-        </w:rPr>
-        <w:t>Vf</w:t>
-      </w:r>
-      <w:proofErr w:type="spellEnd"/>
+        <w:t>, sendo Vf</w:t>
+      </w:r>
       <w:r>
         <w:rPr>
           <w:lang w:val="pt-PT"/>
@@ -3271,21 +3431,7 @@
         <w:rPr>
           <w:lang w:val="pt-PT"/>
         </w:rPr>
-        <w:t xml:space="preserve"> o n-</w:t>
-      </w:r>
-      <w:proofErr w:type="spellStart"/>
-      <w:r>
-        <w:rPr>
-          <w:lang w:val="pt-PT"/>
-        </w:rPr>
-        <w:t>ésimo</w:t>
-      </w:r>
-      <w:proofErr w:type="spellEnd"/>
-      <w:r>
-        <w:rPr>
-          <w:lang w:val="pt-PT"/>
-        </w:rPr>
-        <w:t xml:space="preserve"> elemento</w:t>
+        <w:t xml:space="preserve"> o n-ésimo elemento</w:t>
       </w:r>
       <w:r>
         <w:rPr>
@@ -3428,19 +3574,11 @@
           <w:lang w:val="pt-PT"/>
         </w:rPr>
       </w:pPr>
-      <w:proofErr w:type="spellStart"/>
-      <w:r>
-        <w:rPr>
-          <w:lang w:val="pt-PT"/>
-        </w:rPr>
-        <w:t>cap</w:t>
-      </w:r>
-      <w:proofErr w:type="spellEnd"/>
-      <w:r>
-        <w:rPr>
-          <w:lang w:val="pt-PT"/>
-        </w:rPr>
-        <w:t xml:space="preserve"> – Capacidade ocupada do veículo.</w:t>
+      <w:r>
+        <w:rPr>
+          <w:lang w:val="pt-PT"/>
+        </w:rPr>
+        <w:t>cap – Capacidade ocupada do veículo.</w:t>
       </w:r>
     </w:p>
     <w:p>
@@ -3463,7 +3601,7 @@
           <w:lang w:val="pt-PT"/>
         </w:rPr>
       </w:pPr>
-      <w:bookmarkStart w:id="4" w:name="_Toc69910584"/>
+      <w:bookmarkStart w:id="4" w:name="_Toc69979217"/>
       <w:r>
         <w:rPr>
           <w:lang w:val="pt-PT"/>
@@ -3484,7 +3622,7 @@
           <w:lang w:val="pt-PT"/>
         </w:rPr>
       </w:pPr>
-      <w:bookmarkStart w:id="5" w:name="_Toc69910585"/>
+      <w:bookmarkStart w:id="5" w:name="_Toc69979218"/>
       <w:r>
         <w:rPr>
           <w:lang w:val="pt-PT"/>
@@ -3570,8 +3708,6 @@
           <w:lang w:val="pt-PT"/>
         </w:rPr>
       </w:pPr>
-      <w:proofErr w:type="spellStart"/>
-      <w:proofErr w:type="gramStart"/>
       <w:r>
         <w:rPr>
           <w:lang w:val="pt-PT"/>
@@ -3584,19 +3720,11 @@
         </w:rPr>
         <w:t>ype</w:t>
       </w:r>
-      <w:proofErr w:type="spellEnd"/>
-      <w:r>
-        <w:rPr>
-          <w:lang w:val="pt-PT"/>
-        </w:rPr>
-        <w:t>(</w:t>
-      </w:r>
-      <w:proofErr w:type="gramEnd"/>
-      <w:r>
-        <w:rPr>
-          <w:lang w:val="pt-PT"/>
-        </w:rPr>
-        <w:t>Vi[n])</w:t>
+      <w:r>
+        <w:rPr>
+          <w:lang w:val="pt-PT"/>
+        </w:rPr>
+        <w:t>(Vi[n])</w:t>
       </w:r>
       <w:r>
         <w:rPr>
@@ -3638,41 +3766,13 @@
         <w:rPr>
           <w:lang w:val="pt-PT"/>
         </w:rPr>
-        <w:t xml:space="preserve"> – tipos de veículos têm de ser carros ligeiros (‘light’), carros pesados (‘</w:t>
-      </w:r>
-      <w:proofErr w:type="spellStart"/>
-      <w:r>
-        <w:rPr>
-          <w:lang w:val="pt-PT"/>
-        </w:rPr>
-        <w:t>heavy</w:t>
-      </w:r>
-      <w:proofErr w:type="spellEnd"/>
-      <w:r>
-        <w:rPr>
-          <w:lang w:val="pt-PT"/>
-        </w:rPr>
-        <w:t>’) ou mo</w:t>
-      </w:r>
-      <w:r>
-        <w:rPr>
-          <w:lang w:val="pt-PT"/>
-        </w:rPr>
-        <w:t>tociclos (‘</w:t>
-      </w:r>
-      <w:proofErr w:type="spellStart"/>
-      <w:r>
-        <w:rPr>
-          <w:lang w:val="pt-PT"/>
-        </w:rPr>
-        <w:t>motorcycles</w:t>
-      </w:r>
-      <w:proofErr w:type="spellEnd"/>
-      <w:r>
-        <w:rPr>
-          <w:lang w:val="pt-PT"/>
-        </w:rPr>
-        <w:t>’);</w:t>
+        <w:t xml:space="preserve"> – tipos de veículos têm de ser carros ligeiros (‘light’), carros pesados (‘heavy’) ou mo</w:t>
+      </w:r>
+      <w:r>
+        <w:rPr>
+          <w:lang w:val="pt-PT"/>
+        </w:rPr>
+        <w:t>tociclos (‘motorcycles’);</w:t>
       </w:r>
     </w:p>
     <w:p>
@@ -3687,27 +3787,17 @@
           <w:lang w:val="pt-PT"/>
         </w:rPr>
       </w:pPr>
-      <w:proofErr w:type="spellStart"/>
-      <w:proofErr w:type="gramStart"/>
       <w:r>
         <w:rPr>
           <w:lang w:val="pt-PT"/>
         </w:rPr>
         <w:t>cap</w:t>
       </w:r>
-      <w:proofErr w:type="spellEnd"/>
-      <w:r>
-        <w:rPr>
-          <w:lang w:val="pt-PT"/>
-        </w:rPr>
-        <w:t>(</w:t>
-      </w:r>
-      <w:proofErr w:type="gramEnd"/>
-      <w:r>
-        <w:rPr>
-          <w:lang w:val="pt-PT"/>
-        </w:rPr>
-        <w:t>Vi[n])</w:t>
+      <w:r>
+        <w:rPr>
+          <w:lang w:val="pt-PT"/>
+        </w:rPr>
+        <w:t>(Vi[n])</w:t>
       </w:r>
       <w:r>
         <w:rPr>
@@ -3778,7 +3868,6 @@
         </w:rPr>
         <w:t xml:space="preserve"> [0, |</w:t>
       </w:r>
-      <w:proofErr w:type="spellStart"/>
       <w:r>
         <w:rPr>
           <w:rFonts w:eastAsiaTheme="minorEastAsia"/>
@@ -3791,15 +3880,7 @@
           <w:rFonts w:eastAsiaTheme="minorEastAsia"/>
           <w:lang w:val="pt-PT"/>
         </w:rPr>
-        <w:t>i</w:t>
-      </w:r>
-      <w:proofErr w:type="spellEnd"/>
-      <w:r>
-        <w:rPr>
-          <w:rFonts w:eastAsiaTheme="minorEastAsia"/>
-          <w:lang w:val="pt-PT"/>
-        </w:rPr>
-        <w:t>| - 1]:</w:t>
+        <w:t>i| - 1]:</w:t>
       </w:r>
     </w:p>
     <w:p>
@@ -3814,35 +3895,18 @@
           <w:lang w:val="pt-PT"/>
         </w:rPr>
       </w:pPr>
-      <w:proofErr w:type="spellStart"/>
-      <w:proofErr w:type="gramStart"/>
-      <w:r>
-        <w:rPr>
-          <w:lang w:val="pt-PT"/>
-        </w:rPr>
+      <w:r>
+        <w:rPr>
+          <w:lang w:val="pt-PT"/>
+        </w:rPr>
+        <w:lastRenderedPageBreak/>
         <w:t>packageNumber</w:t>
       </w:r>
-      <w:proofErr w:type="spellEnd"/>
-      <w:r>
-        <w:rPr>
-          <w:lang w:val="pt-PT"/>
-        </w:rPr>
-        <w:t>(</w:t>
-      </w:r>
-      <w:proofErr w:type="spellStart"/>
-      <w:proofErr w:type="gramEnd"/>
-      <w:r>
-        <w:rPr>
-          <w:lang w:val="pt-PT"/>
-        </w:rPr>
-        <w:t>Ci</w:t>
-      </w:r>
-      <w:proofErr w:type="spellEnd"/>
-      <w:r>
-        <w:rPr>
-          <w:lang w:val="pt-PT"/>
-        </w:rPr>
-        <w:t>[n]) &gt;= 1</w:t>
+      <w:r>
+        <w:rPr>
+          <w:lang w:val="pt-PT"/>
+        </w:rPr>
+        <w:t>(Ci[n]) &gt;= 1</w:t>
       </w:r>
       <w:r>
         <w:rPr>
@@ -3875,35 +3939,11 @@
           <w:lang w:val="pt-PT"/>
         </w:rPr>
       </w:pPr>
-      <w:proofErr w:type="spellStart"/>
-      <w:proofErr w:type="gramStart"/>
-      <w:r>
-        <w:rPr>
-          <w:lang w:val="pt-PT"/>
-        </w:rPr>
-        <w:t>invoiceNumber</w:t>
-      </w:r>
-      <w:proofErr w:type="spellEnd"/>
-      <w:r>
-        <w:rPr>
-          <w:lang w:val="pt-PT"/>
-        </w:rPr>
-        <w:t>(</w:t>
-      </w:r>
-      <w:proofErr w:type="spellStart"/>
-      <w:proofErr w:type="gramEnd"/>
-      <w:r>
-        <w:rPr>
-          <w:lang w:val="pt-PT"/>
-        </w:rPr>
-        <w:t>Ci</w:t>
-      </w:r>
-      <w:proofErr w:type="spellEnd"/>
-      <w:r>
-        <w:rPr>
-          <w:lang w:val="pt-PT"/>
-        </w:rPr>
-        <w:t xml:space="preserve">[n]) &gt;= </w:t>
+      <w:r>
+        <w:rPr>
+          <w:lang w:val="pt-PT"/>
+        </w:rPr>
+        <w:t xml:space="preserve">invoiceNumber(Ci[n]) &gt;= </w:t>
       </w:r>
       <w:r>
         <w:rPr>
@@ -3942,35 +3982,11 @@
           <w:lang w:val="pt-PT"/>
         </w:rPr>
       </w:pPr>
-      <w:proofErr w:type="spellStart"/>
-      <w:proofErr w:type="gramStart"/>
-      <w:r>
-        <w:rPr>
-          <w:lang w:val="pt-PT"/>
-        </w:rPr>
-        <w:t>destAddress</w:t>
-      </w:r>
-      <w:proofErr w:type="spellEnd"/>
-      <w:r>
-        <w:rPr>
-          <w:lang w:val="pt-PT"/>
-        </w:rPr>
-        <w:t>(</w:t>
-      </w:r>
-      <w:proofErr w:type="spellStart"/>
-      <w:proofErr w:type="gramEnd"/>
-      <w:r>
-        <w:rPr>
-          <w:lang w:val="pt-PT"/>
-        </w:rPr>
-        <w:t>Ci</w:t>
-      </w:r>
-      <w:proofErr w:type="spellEnd"/>
-      <w:r>
-        <w:rPr>
-          <w:lang w:val="pt-PT"/>
-        </w:rPr>
-        <w:t xml:space="preserve">[n]) </w:t>
+      <w:r>
+        <w:rPr>
+          <w:lang w:val="pt-PT"/>
+        </w:rPr>
+        <w:t xml:space="preserve">destAddress(Ci[n]) </w:t>
       </w:r>
       <m:oMath>
         <m:r>
@@ -4082,19 +4098,11 @@
         </w:rPr>
         <w:t xml:space="preserve">, </w:t>
       </w:r>
-      <w:proofErr w:type="spellStart"/>
-      <w:r>
-        <w:rPr>
-          <w:lang w:val="pt-PT"/>
-        </w:rPr>
-        <w:t>type</w:t>
-      </w:r>
-      <w:proofErr w:type="spellEnd"/>
-      <w:r>
-        <w:rPr>
-          <w:lang w:val="pt-PT"/>
-        </w:rPr>
-        <w:t>(</w:t>
+      <w:r>
+        <w:rPr>
+          <w:lang w:val="pt-PT"/>
+        </w:rPr>
+        <w:t>type(</w:t>
       </w:r>
       <w:r>
         <w:rPr>
@@ -4211,19 +4219,11 @@
           <w:lang w:val="pt-PT"/>
         </w:rPr>
       </w:pPr>
-      <w:proofErr w:type="spellStart"/>
-      <w:r>
-        <w:rPr>
-          <w:lang w:val="pt-PT"/>
-        </w:rPr>
-        <w:t>weight</w:t>
-      </w:r>
-      <w:proofErr w:type="spellEnd"/>
-      <w:r>
-        <w:rPr>
-          <w:lang w:val="pt-PT"/>
-        </w:rPr>
-        <w:t xml:space="preserve">(e) &gt;= 0 </w:t>
+      <w:r>
+        <w:rPr>
+          <w:lang w:val="pt-PT"/>
+        </w:rPr>
+        <w:t xml:space="preserve">weight(e) &gt;= 0 </w:t>
       </w:r>
       <w:r>
         <w:rPr>
@@ -4451,19 +4451,11 @@
           <w:lang w:val="pt-PT"/>
         </w:rPr>
       </w:pPr>
-      <w:proofErr w:type="spellStart"/>
-      <w:r>
-        <w:rPr>
-          <w:lang w:val="pt-PT"/>
-        </w:rPr>
-        <w:t>type</w:t>
-      </w:r>
-      <w:proofErr w:type="spellEnd"/>
-      <w:r>
-        <w:rPr>
-          <w:lang w:val="pt-PT"/>
-        </w:rPr>
-        <w:t>(S) = ‘HQ’</w:t>
+      <w:r>
+        <w:rPr>
+          <w:lang w:val="pt-PT"/>
+        </w:rPr>
+        <w:t>type(S) = ‘HQ’</w:t>
       </w:r>
       <w:r>
         <w:rPr>
@@ -4493,7 +4485,7 @@
           <w:lang w:val="pt-PT"/>
         </w:rPr>
       </w:pPr>
-      <w:bookmarkStart w:id="6" w:name="_Toc69910586"/>
+      <w:bookmarkStart w:id="6" w:name="_Toc69979219"/>
       <w:r>
         <w:rPr>
           <w:lang w:val="pt-PT"/>
@@ -4572,21 +4564,12 @@
         </w:rPr>
         <w:t xml:space="preserve"> </w:t>
       </w:r>
-      <w:proofErr w:type="gramStart"/>
       <w:r>
         <w:rPr>
           <w:rFonts w:eastAsiaTheme="minorEastAsia"/>
           <w:lang w:val="pt-PT"/>
         </w:rPr>
-        <w:t>os</w:t>
-      </w:r>
-      <w:proofErr w:type="gramEnd"/>
-      <w:r>
-        <w:rPr>
-          <w:rFonts w:eastAsiaTheme="minorEastAsia"/>
-          <w:lang w:val="pt-PT"/>
-        </w:rPr>
-        <w:t xml:space="preserve"> vértices iniciais e finais vão ser iguais</w:t>
+        <w:t>os vértices iniciais e finais vão ser iguais</w:t>
       </w:r>
       <w:r>
         <w:rPr>
@@ -4650,23 +4633,7 @@
           <w:rFonts w:eastAsiaTheme="minorEastAsia"/>
           <w:lang w:val="pt-PT"/>
         </w:rPr>
-        <w:t xml:space="preserve"> – </w:t>
-      </w:r>
-      <w:proofErr w:type="gramStart"/>
-      <w:r>
-        <w:rPr>
-          <w:rFonts w:eastAsiaTheme="minorEastAsia"/>
-          <w:lang w:val="pt-PT"/>
-        </w:rPr>
-        <w:t>as</w:t>
-      </w:r>
-      <w:proofErr w:type="gramEnd"/>
-      <w:r>
-        <w:rPr>
-          <w:rFonts w:eastAsiaTheme="minorEastAsia"/>
-          <w:lang w:val="pt-PT"/>
-        </w:rPr>
-        <w:t xml:space="preserve"> arestas iniciais e finais vão ser iguais</w:t>
+        <w:t xml:space="preserve"> – as arestas iniciais e finais vão ser iguais</w:t>
       </w:r>
       <w:r>
         <w:rPr>
@@ -4688,14 +4655,12 @@
           <w:lang w:val="pt-PT"/>
         </w:rPr>
       </w:pPr>
-      <w:proofErr w:type="spellStart"/>
       <w:r>
         <w:rPr>
           <w:lang w:val="pt-PT"/>
         </w:rPr>
         <w:t>Vf</w:t>
       </w:r>
-      <w:proofErr w:type="spellEnd"/>
       <w:r>
         <w:rPr>
           <w:lang w:val="pt-PT"/>
@@ -4853,7 +4818,6 @@
         </w:rPr>
         <w:t xml:space="preserve"> têm de fazer parte do conjunto de </w:t>
       </w:r>
-      <w:proofErr w:type="spellStart"/>
       <w:r>
         <w:rPr>
           <w:rFonts w:eastAsiaTheme="minorEastAsia"/>
@@ -4861,7 +4825,6 @@
         </w:rPr>
         <w:t>vertices</w:t>
       </w:r>
-      <w:proofErr w:type="spellEnd"/>
       <w:r>
         <w:rPr>
           <w:rFonts w:eastAsiaTheme="minorEastAsia"/>
@@ -4931,7 +4894,6 @@
           <w:lang w:val="pt-PT"/>
         </w:rPr>
       </w:pPr>
-      <w:proofErr w:type="spellStart"/>
       <w:r>
         <w:rPr>
           <w:lang w:val="pt-PT"/>
@@ -4944,7 +4906,6 @@
         </w:rPr>
         <w:t>ap</w:t>
       </w:r>
-      <w:proofErr w:type="spellEnd"/>
       <w:r>
         <w:rPr>
           <w:lang w:val="pt-PT"/>
@@ -5090,23 +5051,7 @@
           <w:rFonts w:eastAsiaTheme="minorEastAsia"/>
           <w:lang w:val="pt-PT"/>
         </w:rPr>
-        <w:t xml:space="preserve">Capacidade utilizada do veículo </w:t>
-      </w:r>
-      <w:proofErr w:type="gramStart"/>
-      <w:r>
-        <w:rPr>
-          <w:rFonts w:eastAsiaTheme="minorEastAsia"/>
-          <w:lang w:val="pt-PT"/>
-        </w:rPr>
-        <w:t>tem</w:t>
-      </w:r>
-      <w:proofErr w:type="gramEnd"/>
-      <w:r>
-        <w:rPr>
-          <w:rFonts w:eastAsiaTheme="minorEastAsia"/>
-          <w:lang w:val="pt-PT"/>
-        </w:rPr>
-        <w:t xml:space="preserve"> ser menor ou igual à capacidade disponível do veículo.</w:t>
+        <w:t>Capacidade utilizada do veículo tem ser menor ou igual à capacidade disponível do veículo.</w:t>
       </w:r>
     </w:p>
     <w:p>
@@ -5121,19 +5066,11 @@
           <w:lang w:val="pt-PT"/>
         </w:rPr>
       </w:pPr>
-      <w:proofErr w:type="gramStart"/>
-      <w:r>
-        <w:rPr>
-          <w:lang w:val="pt-PT"/>
-        </w:rPr>
-        <w:t>T[</w:t>
-      </w:r>
-      <w:proofErr w:type="gramEnd"/>
-      <w:r>
-        <w:rPr>
-          <w:lang w:val="pt-PT"/>
-        </w:rPr>
-        <w:t xml:space="preserve">0] </w:t>
+      <w:r>
+        <w:rPr>
+          <w:lang w:val="pt-PT"/>
+        </w:rPr>
+        <w:t xml:space="preserve">T[0] </w:t>
       </w:r>
       <m:oMath>
         <m:r>
@@ -5171,23 +5108,13 @@
         </w:rPr>
         <w:t xml:space="preserve"> </w:t>
       </w:r>
-      <w:proofErr w:type="spellStart"/>
       <w:r>
         <w:rPr>
           <w:rFonts w:eastAsiaTheme="minorEastAsia"/>
           <w:iCs/>
           <w:lang w:val="pt-PT"/>
         </w:rPr>
-        <w:t>dest</w:t>
-      </w:r>
-      <w:proofErr w:type="spellEnd"/>
-      <w:r>
-        <w:rPr>
-          <w:rFonts w:eastAsiaTheme="minorEastAsia"/>
-          <w:iCs/>
-          <w:lang w:val="pt-PT"/>
-        </w:rPr>
-        <w:t xml:space="preserve">(T[|T| - 1]) = S </w:t>
+        <w:t xml:space="preserve">dest(T[|T| - 1]) = S </w:t>
       </w:r>
       <w:r>
         <w:rPr>
@@ -5235,7 +5162,7 @@
           <w:lang w:val="pt-PT"/>
         </w:rPr>
       </w:pPr>
-      <w:bookmarkStart w:id="7" w:name="_Toc69910587"/>
+      <w:bookmarkStart w:id="7" w:name="_Toc69979220"/>
       <w:r>
         <w:rPr>
           <w:lang w:val="pt-PT"/>
@@ -5298,21 +5225,7 @@
         <w:rPr>
           <w:lang w:val="pt-PT"/>
         </w:rPr>
-        <w:t>f = |</w:t>
-      </w:r>
-      <w:proofErr w:type="spellStart"/>
-      <w:r>
-        <w:rPr>
-          <w:lang w:val="pt-PT"/>
-        </w:rPr>
-        <w:t>Vf</w:t>
-      </w:r>
-      <w:proofErr w:type="spellEnd"/>
-      <w:r>
-        <w:rPr>
-          <w:lang w:val="pt-PT"/>
-        </w:rPr>
-        <w:t>|</w:t>
+        <w:t>f = |Vf|</w:t>
       </w:r>
     </w:p>
     <w:p>
@@ -5450,11 +5363,12 @@
           <w:lang w:val="pt-PT"/>
         </w:rPr>
       </w:pPr>
-      <w:bookmarkStart w:id="8" w:name="_Toc69910588"/>
-      <w:r>
-        <w:rPr>
-          <w:lang w:val="pt-PT"/>
-        </w:rPr>
+      <w:bookmarkStart w:id="8" w:name="_Toc69979221"/>
+      <w:r>
+        <w:rPr>
+          <w:lang w:val="pt-PT"/>
+        </w:rPr>
+        <w:lastRenderedPageBreak/>
         <w:t>Perspetiva de Solução</w:t>
       </w:r>
       <w:bookmarkEnd w:id="8"/>
@@ -5470,7 +5384,7 @@
           <w:lang w:val="pt-PT"/>
         </w:rPr>
       </w:pPr>
-      <w:bookmarkStart w:id="9" w:name="_Toc69910589"/>
+      <w:bookmarkStart w:id="9" w:name="_Toc69979222"/>
       <w:r>
         <w:rPr>
           <w:lang w:val="pt-PT"/>
@@ -5670,7 +5584,7 @@
           <w:lang w:val="pt-PT"/>
         </w:rPr>
       </w:pPr>
-      <w:bookmarkStart w:id="10" w:name="_Toc69910590"/>
+      <w:bookmarkStart w:id="10" w:name="_Toc69979223"/>
       <w:r>
         <w:rPr>
           <w:lang w:val="pt-PT"/>
@@ -5727,7 +5641,6 @@
         <w:rPr>
           <w:lang w:val="pt-PT"/>
         </w:rPr>
-        <w:lastRenderedPageBreak/>
         <w:t>Remoção das arestas indesejáveis.</w:t>
       </w:r>
     </w:p>
@@ -5876,7 +5789,7 @@
           <w:lang w:val="pt-PT"/>
         </w:rPr>
       </w:pPr>
-      <w:bookmarkStart w:id="11" w:name="_Toc69910591"/>
+      <w:bookmarkStart w:id="11" w:name="_Toc69979224"/>
       <w:r>
         <w:rPr>
           <w:lang w:val="pt-PT"/>
@@ -5934,21 +5847,37 @@
         <w:rPr>
           <w:lang w:val="pt-PT"/>
         </w:rPr>
-        <w:t xml:space="preserve">Eficiência temporal: </w:t>
-      </w:r>
-      <w:proofErr w:type="gramStart"/>
-      <w:r>
-        <w:rPr>
-          <w:lang w:val="pt-PT"/>
-        </w:rPr>
-        <w:t>O(</w:t>
-      </w:r>
-      <w:proofErr w:type="gramEnd"/>
-      <w:r>
-        <w:rPr>
-          <w:lang w:val="pt-PT"/>
-        </w:rPr>
-        <w:t>|V| + |E|); Eficiência espacial: O(|V|)</w:t>
+        <w:t>Eficiência temporal: O(</w:t>
+      </w:r>
+      <w:r>
+        <w:rPr>
+          <w:lang w:val="pt-PT"/>
+        </w:rPr>
+        <w:t>|</w:t>
+      </w:r>
+      <w:r>
+        <w:rPr>
+          <w:lang w:val="pt-PT"/>
+        </w:rPr>
+        <w:t>N</w:t>
+      </w:r>
+      <w:r>
+        <w:rPr>
+          <w:lang w:val="pt-PT"/>
+        </w:rPr>
+        <w:t>| + |E|); Eficiência espacial: O(|</w:t>
+      </w:r>
+      <w:r>
+        <w:rPr>
+          <w:lang w:val="pt-PT"/>
+        </w:rPr>
+        <w:t>N</w:t>
+      </w:r>
+      <w:r>
+        <w:rPr>
+          <w:lang w:val="pt-PT"/>
+        </w:rPr>
+        <w:t>|)</w:t>
       </w:r>
     </w:p>
     <w:p>
@@ -5971,7 +5900,7 @@
           <w:lang w:val="pt-PT"/>
         </w:rPr>
       </w:pPr>
-      <w:bookmarkStart w:id="12" w:name="_Toc69910592"/>
+      <w:bookmarkStart w:id="12" w:name="_Toc69979225"/>
       <w:r>
         <w:rPr>
           <w:lang w:val="pt-PT"/>
@@ -5997,49 +5926,32 @@
         <w:rPr>
           <w:lang w:val="pt-PT"/>
         </w:rPr>
-        <w:t>o algoritmo “</w:t>
-      </w:r>
-      <w:proofErr w:type="spellStart"/>
-      <w:r>
-        <w:rPr>
-          <w:lang w:val="pt-PT"/>
-        </w:rPr>
-        <w:t>First</w:t>
-      </w:r>
-      <w:proofErr w:type="spellEnd"/>
-      <w:r>
-        <w:rPr>
-          <w:lang w:val="pt-PT"/>
-        </w:rPr>
-        <w:t xml:space="preserve"> </w:t>
-      </w:r>
-      <w:proofErr w:type="spellStart"/>
-      <w:r>
-        <w:rPr>
-          <w:lang w:val="pt-PT"/>
-        </w:rPr>
-        <w:t>Fit</w:t>
-      </w:r>
-      <w:proofErr w:type="spellEnd"/>
-      <w:r>
-        <w:rPr>
-          <w:lang w:val="pt-PT"/>
-        </w:rPr>
-        <w:t xml:space="preserve"> </w:t>
-      </w:r>
-      <w:proofErr w:type="spellStart"/>
-      <w:r>
-        <w:rPr>
-          <w:lang w:val="pt-PT"/>
-        </w:rPr>
-        <w:t>Decreasing</w:t>
-      </w:r>
-      <w:proofErr w:type="spellEnd"/>
-      <w:r>
-        <w:rPr>
-          <w:lang w:val="pt-PT"/>
-        </w:rPr>
-        <w:t xml:space="preserve">”, que ordena a sequência de cabazes por número de embalagens e </w:t>
+        <w:t>o algoritmo “First Fit Decreasing”</w:t>
+      </w:r>
+      <w:r>
+        <w:rPr>
+          <w:vertAlign w:val="superscript"/>
+          <w:lang w:val="pt-PT"/>
+        </w:rPr>
+        <w:t>[1]</w:t>
+      </w:r>
+      <w:r>
+        <w:rPr>
+          <w:lang w:val="pt-PT"/>
+        </w:rPr>
+        <w:t>, que ordena a sequência de cabazes por número de embalagens</w:t>
+      </w:r>
+      <w:r>
+        <w:rPr>
+          <w:lang w:val="pt-PT"/>
+        </w:rPr>
+        <w:t xml:space="preserve"> crescente</w:t>
+      </w:r>
+      <w:r>
+        <w:rPr>
+          <w:lang w:val="pt-PT"/>
+        </w:rPr>
+        <w:t xml:space="preserve"> e </w:t>
       </w:r>
       <w:r>
         <w:rPr>
@@ -6089,21 +6001,7 @@
         <w:rPr>
           <w:lang w:val="pt-PT"/>
         </w:rPr>
-        <w:t xml:space="preserve">Eficiência temporal: </w:t>
-      </w:r>
-      <w:proofErr w:type="gramStart"/>
-      <w:r>
-        <w:rPr>
-          <w:lang w:val="pt-PT"/>
-        </w:rPr>
-        <w:t>O(</w:t>
-      </w:r>
-      <w:proofErr w:type="gramEnd"/>
-      <w:r>
-        <w:rPr>
-          <w:lang w:val="pt-PT"/>
-        </w:rPr>
-        <w:t>|C| * log(|C|)</w:t>
+        <w:t>Eficiência temporal: O(|C| * log(|C|)</w:t>
       </w:r>
       <w:r>
         <w:rPr>
@@ -6127,13 +6025,7 @@
         <w:rPr>
           <w:lang w:val="pt-PT"/>
         </w:rPr>
-        <w:t xml:space="preserve"> O(|C|); S</w:t>
-      </w:r>
-      <w:r>
-        <w:rPr>
-          <w:lang w:val="pt-PT"/>
-        </w:rPr>
-        <w:t>endo |C| o número de cabazes;</w:t>
+        <w:t xml:space="preserve"> O(|C|); Sendo |C| o número de cabazes;</w:t>
       </w:r>
     </w:p>
     <w:p>
@@ -6155,11 +6047,12 @@
           <w:lang w:val="pt-PT"/>
         </w:rPr>
       </w:pPr>
-      <w:bookmarkStart w:id="13" w:name="_Toc69910593"/>
-      <w:r>
-        <w:rPr>
-          <w:lang w:val="pt-PT"/>
-        </w:rPr>
+      <w:bookmarkStart w:id="13" w:name="_Toc69979226"/>
+      <w:r>
+        <w:rPr>
+          <w:lang w:val="pt-PT"/>
+        </w:rPr>
+        <w:lastRenderedPageBreak/>
         <w:t>Pré-processamento</w:t>
       </w:r>
       <w:bookmarkEnd w:id="13"/>
@@ -6191,14 +6084,12 @@
         </w:rPr>
         <w:t xml:space="preserve">Para um grafo esparso, utilizar-se-ia o algoritmo de </w:t>
       </w:r>
-      <w:proofErr w:type="spellStart"/>
       <w:r>
         <w:rPr>
           <w:lang w:val="pt-PT"/>
         </w:rPr>
         <w:t>Dijkstra</w:t>
       </w:r>
-      <w:proofErr w:type="spellEnd"/>
       <w:r>
         <w:rPr>
           <w:lang w:val="pt-PT"/>
@@ -6211,41 +6102,39 @@
         </w:rPr>
         <w:t xml:space="preserve">algoritmo de </w:t>
       </w:r>
-      <w:proofErr w:type="spellStart"/>
       <w:r>
         <w:rPr>
           <w:rFonts w:cstheme="minorHAnsi"/>
           <w:iCs/>
           <w:lang w:val="pt-PT"/>
         </w:rPr>
-        <w:t>Floyd-Warshall</w:t>
-      </w:r>
-      <w:proofErr w:type="spellEnd"/>
-      <w:r>
+        <w:t>Floyd-Warshall.</w:t>
+      </w:r>
+    </w:p>
+    <w:p>
+      <w:pPr>
+        <w:jc w:val="both"/>
         <w:rPr>
           <w:rFonts w:cstheme="minorHAnsi"/>
           <w:iCs/>
           <w:lang w:val="pt-PT"/>
         </w:rPr>
-        <w:t>.</w:t>
-      </w:r>
-    </w:p>
-    <w:p>
-      <w:pPr>
-        <w:jc w:val="both"/>
+      </w:pPr>
+      <w:r>
         <w:rPr>
           <w:rFonts w:cstheme="minorHAnsi"/>
           <w:iCs/>
           <w:lang w:val="pt-PT"/>
         </w:rPr>
-      </w:pPr>
+        <w:t>Neste caso, considera-se que o grafo a utilizar da cidade metropolitana do Porto</w:t>
+      </w:r>
       <w:r>
         <w:rPr>
           <w:rFonts w:cstheme="minorHAnsi"/>
           <w:iCs/>
           <w:lang w:val="pt-PT"/>
         </w:rPr>
-        <w:t>Neste caso, considera-se que o grafo a utilizar da cidade metropolitana do Porto</w:t>
+        <w:t xml:space="preserve"> é um grafo denso e, por isso, utiliza</w:t>
       </w:r>
       <w:r>
         <w:rPr>
@@ -6253,89 +6142,100 @@
           <w:iCs/>
           <w:lang w:val="pt-PT"/>
         </w:rPr>
-        <w:t xml:space="preserve"> é um grafo denso e, por isso, utiliza</w:t>
-      </w:r>
-      <w:r>
+        <w:t>-se o algoritmo de Floyd-Warshall.</w:t>
+      </w:r>
+    </w:p>
+    <w:p>
+      <w:pPr>
+        <w:jc w:val="both"/>
         <w:rPr>
           <w:rFonts w:cstheme="minorHAnsi"/>
           <w:iCs/>
           <w:lang w:val="pt-PT"/>
         </w:rPr>
-        <w:t xml:space="preserve">-se o algoritmo de </w:t>
-      </w:r>
-      <w:proofErr w:type="spellStart"/>
+      </w:pPr>
       <w:r>
         <w:rPr>
           <w:rFonts w:cstheme="minorHAnsi"/>
           <w:iCs/>
-          <w:lang w:val="pt-PT"/>
-        </w:rPr>
-        <w:t>Floyd-Warshall</w:t>
-      </w:r>
-      <w:proofErr w:type="spellEnd"/>
-      <w:r>
+          <w:noProof/>
+          <w:lang w:val="pt-PT"/>
+        </w:rPr>
+        <w:drawing>
+          <wp:inline distT="0" distB="0" distL="0" distR="0" wp14:anchorId="030A2ED1" wp14:editId="375BA43E">
+            <wp:extent cx="5310694" cy="4548622"/>
+            <wp:effectExtent l="0" t="0" r="4445" b="4445"/>
+            <wp:docPr id="1" name="Picture 1" descr="Text, letter&#10;&#10;Description automatically generated"/>
+            <wp:cNvGraphicFramePr>
+              <a:graphicFrameLocks xmlns:a="http://schemas.openxmlformats.org/drawingml/2006/main" noChangeAspect="1"/>
+            </wp:cNvGraphicFramePr>
+            <a:graphic xmlns:a="http://schemas.openxmlformats.org/drawingml/2006/main">
+              <a:graphicData uri="http://schemas.openxmlformats.org/drawingml/2006/picture">
+                <pic:pic xmlns:pic="http://schemas.openxmlformats.org/drawingml/2006/picture">
+                  <pic:nvPicPr>
+                    <pic:cNvPr id="1" name="Picture 1" descr="Text, letter&#10;&#10;Description automatically generated"/>
+                    <pic:cNvPicPr/>
+                  </pic:nvPicPr>
+                  <pic:blipFill>
+                    <a:blip r:embed="rId7">
+                      <a:extLst>
+                        <a:ext uri="{28A0092B-C50C-407E-A947-70E740481C1C}">
+                          <a14:useLocalDpi xmlns:a14="http://schemas.microsoft.com/office/drawing/2010/main" val="0"/>
+                        </a:ext>
+                      </a:extLst>
+                    </a:blip>
+                    <a:stretch>
+                      <a:fillRect/>
+                    </a:stretch>
+                  </pic:blipFill>
+                  <pic:spPr>
+                    <a:xfrm>
+                      <a:off x="0" y="0"/>
+                      <a:ext cx="5310694" cy="4548622"/>
+                    </a:xfrm>
+                    <a:prstGeom prst="rect">
+                      <a:avLst/>
+                    </a:prstGeom>
+                  </pic:spPr>
+                </pic:pic>
+              </a:graphicData>
+            </a:graphic>
+          </wp:inline>
+        </w:drawing>
+      </w:r>
+    </w:p>
+    <w:p>
+      <w:pPr>
+        <w:jc w:val="both"/>
         <w:rPr>
           <w:rFonts w:cstheme="minorHAnsi"/>
           <w:iCs/>
           <w:lang w:val="pt-PT"/>
         </w:rPr>
-        <w:t>.</w:t>
-      </w:r>
-    </w:p>
-    <w:p>
-      <w:pPr>
-        <w:jc w:val="both"/>
+      </w:pPr>
+      <w:r>
         <w:rPr>
           <w:rFonts w:cstheme="minorHAnsi"/>
           <w:iCs/>
           <w:lang w:val="pt-PT"/>
         </w:rPr>
-      </w:pPr>
-    </w:p>
-    <w:p>
-      <w:pPr>
-        <w:jc w:val="both"/>
+        <w:t>Eficiência temporal: O(|</w:t>
+      </w:r>
+      <w:r>
         <w:rPr>
           <w:rFonts w:cstheme="minorHAnsi"/>
           <w:iCs/>
           <w:lang w:val="pt-PT"/>
         </w:rPr>
-      </w:pPr>
+        <w:t>N</w:t>
+      </w:r>
       <w:r>
         <w:rPr>
           <w:rFonts w:cstheme="minorHAnsi"/>
           <w:iCs/>
           <w:lang w:val="pt-PT"/>
         </w:rPr>
-        <w:t>PSEUDO-CÓDIGO</w:t>
-      </w:r>
-    </w:p>
-    <w:p>
-      <w:pPr>
-        <w:jc w:val="both"/>
-        <w:rPr>
-          <w:rFonts w:cstheme="minorHAnsi"/>
-          <w:iCs/>
-          <w:lang w:val="pt-PT"/>
-        </w:rPr>
-      </w:pPr>
-    </w:p>
-    <w:p>
-      <w:pPr>
-        <w:jc w:val="both"/>
-        <w:rPr>
-          <w:rFonts w:cstheme="minorHAnsi"/>
-          <w:iCs/>
-          <w:lang w:val="pt-PT"/>
-        </w:rPr>
-      </w:pPr>
-      <w:r>
-        <w:rPr>
-          <w:rFonts w:cstheme="minorHAnsi"/>
-          <w:iCs/>
-          <w:lang w:val="pt-PT"/>
-        </w:rPr>
-        <w:t>Eficiência temporal: O(|V|</w:t>
+        <w:t>|</w:t>
       </w:r>
       <w:r>
         <w:rPr>
@@ -6352,7 +6252,23 @@
           <w:iCs/>
           <w:lang w:val="pt-PT"/>
         </w:rPr>
-        <w:t>); Eficiência espacial: O(|V|</w:t>
+        <w:t>); Eficiência espacial: O(|</w:t>
+      </w:r>
+      <w:r>
+        <w:rPr>
+          <w:rFonts w:cstheme="minorHAnsi"/>
+          <w:iCs/>
+          <w:lang w:val="pt-PT"/>
+        </w:rPr>
+        <w:t>N</w:t>
+      </w:r>
+      <w:r>
+        <w:rPr>
+          <w:rFonts w:cstheme="minorHAnsi"/>
+          <w:iCs/>
+          <w:lang w:val="pt-PT"/>
+        </w:rPr>
+        <w:t>|</w:t>
       </w:r>
       <w:r>
         <w:rPr>
@@ -6391,7 +6307,7 @@
           <w:lang w:val="pt-PT"/>
         </w:rPr>
       </w:pPr>
-      <w:bookmarkStart w:id="14" w:name="_Toc69910594"/>
+      <w:bookmarkStart w:id="14" w:name="_Toc69979227"/>
       <w:r>
         <w:rPr>
           <w:lang w:val="pt-PT"/>
@@ -6441,7 +6357,6 @@
         <w:rPr>
           <w:lang w:val="pt-PT"/>
         </w:rPr>
-        <w:lastRenderedPageBreak/>
         <w:t>Pesquisa em profundidade no grafo G determina floresta de expansão, numerando vértices em pós-ordem</w:t>
       </w:r>
       <w:r>
@@ -6517,6 +6432,7 @@
         <w:rPr>
           <w:lang w:val="pt-PT"/>
         </w:rPr>
+        <w:lastRenderedPageBreak/>
         <w:t>Cada árvore obtida é um componente fortemente conexo</w:t>
       </w:r>
       <w:r>
@@ -6576,7 +6492,7 @@
           <w:lang w:val="pt-PT"/>
         </w:rPr>
       </w:pPr>
-      <w:bookmarkStart w:id="15" w:name="_Toc69910595"/>
+      <w:bookmarkStart w:id="15" w:name="_Toc69979228"/>
       <w:r>
         <w:rPr>
           <w:lang w:val="pt-PT"/>
@@ -6602,30 +6518,15 @@
         <w:rPr>
           <w:lang w:val="pt-PT"/>
         </w:rPr>
-        <w:t xml:space="preserve"> o algoritmo de </w:t>
-      </w:r>
-      <w:proofErr w:type="spellStart"/>
-      <w:r>
-        <w:rPr>
-          <w:lang w:val="pt-PT"/>
-        </w:rPr>
-        <w:t>Nearest</w:t>
-      </w:r>
-      <w:proofErr w:type="spellEnd"/>
-      <w:r>
-        <w:rPr>
-          <w:lang w:val="pt-PT"/>
-        </w:rPr>
-        <w:t xml:space="preserve"> </w:t>
-      </w:r>
-      <w:proofErr w:type="spellStart"/>
-      <w:r>
-        <w:rPr>
-          <w:lang w:val="pt-PT"/>
-        </w:rPr>
-        <w:t>Neighbour</w:t>
-      </w:r>
-      <w:proofErr w:type="spellEnd"/>
+        <w:t xml:space="preserve"> o algoritmo de Nearest Neighbour</w:t>
+      </w:r>
+      <w:r>
+        <w:rPr>
+          <w:vertAlign w:val="superscript"/>
+          <w:lang w:val="pt-PT"/>
+        </w:rPr>
+        <w:t>[2]</w:t>
+      </w:r>
       <w:r>
         <w:rPr>
           <w:lang w:val="pt-PT"/>
@@ -6696,41 +6597,72 @@
           <w:lang w:val="pt-PT"/>
         </w:rPr>
       </w:pPr>
-    </w:p>
-    <w:p>
-      <w:pPr>
-        <w:jc w:val="both"/>
-        <w:rPr>
-          <w:lang w:val="pt-PT"/>
-        </w:rPr>
-      </w:pPr>
-      <w:r>
-        <w:rPr>
-          <w:lang w:val="pt-PT"/>
-        </w:rPr>
-        <w:t>PSEUDO-CÓDIGO</w:t>
-      </w:r>
-    </w:p>
-    <w:p>
-      <w:pPr>
-        <w:jc w:val="both"/>
-        <w:rPr>
-          <w:lang w:val="pt-PT"/>
-        </w:rPr>
-      </w:pPr>
-    </w:p>
-    <w:p>
-      <w:pPr>
-        <w:jc w:val="both"/>
-        <w:rPr>
-          <w:lang w:val="pt-PT"/>
-        </w:rPr>
-      </w:pPr>
-      <w:r>
-        <w:rPr>
-          <w:lang w:val="pt-PT"/>
-        </w:rPr>
-        <w:t>Eficiência temporal: O(|N</w:t>
+      <w:r>
+        <w:rPr>
+          <w:noProof/>
+          <w:lang w:val="pt-PT"/>
+        </w:rPr>
+        <w:drawing>
+          <wp:inline distT="0" distB="0" distL="0" distR="0" wp14:anchorId="56AB4833" wp14:editId="03FDA1BA">
+            <wp:extent cx="4262844" cy="2683131"/>
+            <wp:effectExtent l="0" t="0" r="4445" b="3175"/>
+            <wp:docPr id="2" name="Picture 2" descr="Text&#10;&#10;Description automatically generated"/>
+            <wp:cNvGraphicFramePr>
+              <a:graphicFrameLocks xmlns:a="http://schemas.openxmlformats.org/drawingml/2006/main" noChangeAspect="1"/>
+            </wp:cNvGraphicFramePr>
+            <a:graphic xmlns:a="http://schemas.openxmlformats.org/drawingml/2006/main">
+              <a:graphicData uri="http://schemas.openxmlformats.org/drawingml/2006/picture">
+                <pic:pic xmlns:pic="http://schemas.openxmlformats.org/drawingml/2006/picture">
+                  <pic:nvPicPr>
+                    <pic:cNvPr id="2" name="Picture 2" descr="Text&#10;&#10;Description automatically generated"/>
+                    <pic:cNvPicPr/>
+                  </pic:nvPicPr>
+                  <pic:blipFill>
+                    <a:blip r:embed="rId8">
+                      <a:extLst>
+                        <a:ext uri="{28A0092B-C50C-407E-A947-70E740481C1C}">
+                          <a14:useLocalDpi xmlns:a14="http://schemas.microsoft.com/office/drawing/2010/main" val="0"/>
+                        </a:ext>
+                      </a:extLst>
+                    </a:blip>
+                    <a:stretch>
+                      <a:fillRect/>
+                    </a:stretch>
+                  </pic:blipFill>
+                  <pic:spPr>
+                    <a:xfrm>
+                      <a:off x="0" y="0"/>
+                      <a:ext cx="4262844" cy="2683131"/>
+                    </a:xfrm>
+                    <a:prstGeom prst="rect">
+                      <a:avLst/>
+                    </a:prstGeom>
+                  </pic:spPr>
+                </pic:pic>
+              </a:graphicData>
+            </a:graphic>
+          </wp:inline>
+        </w:drawing>
+      </w:r>
+    </w:p>
+    <w:p>
+      <w:pPr>
+        <w:jc w:val="both"/>
+        <w:rPr>
+          <w:lang w:val="pt-PT"/>
+        </w:rPr>
+      </w:pPr>
+      <w:r>
+        <w:rPr>
+          <w:lang w:val="pt-PT"/>
+        </w:rPr>
+        <w:t>Eficiência temporal: O(|</w:t>
+      </w:r>
+      <w:r>
+        <w:rPr>
+          <w:lang w:val="pt-PT"/>
+        </w:rPr>
+        <w:t>A</w:t>
       </w:r>
       <w:r>
         <w:rPr>
@@ -6749,13 +6681,31 @@
         <w:rPr>
           <w:lang w:val="pt-PT"/>
         </w:rPr>
-        <w:t>Eficiência espacial: O(|N|); S</w:t>
-      </w:r>
-      <w:r>
-        <w:rPr>
-          <w:lang w:val="pt-PT"/>
-        </w:rPr>
-        <w:t>endo |N| o número de clientes</w:t>
+        <w:t>Eficiência espacial: O(|</w:t>
+      </w:r>
+      <w:r>
+        <w:rPr>
+          <w:lang w:val="pt-PT"/>
+        </w:rPr>
+        <w:t>A</w:t>
+      </w:r>
+      <w:r>
+        <w:rPr>
+          <w:lang w:val="pt-PT"/>
+        </w:rPr>
+        <w:t>|); Sendo |</w:t>
+      </w:r>
+      <w:r>
+        <w:rPr>
+          <w:lang w:val="pt-PT"/>
+        </w:rPr>
+        <w:t>A</w:t>
+      </w:r>
+      <w:r>
+        <w:rPr>
+          <w:lang w:val="pt-PT"/>
+        </w:rPr>
+        <w:t>| o número de clientes</w:t>
       </w:r>
     </w:p>
     <w:p>
@@ -6777,7 +6727,7 @@
           <w:lang w:val="pt-PT"/>
         </w:rPr>
       </w:pPr>
-      <w:bookmarkStart w:id="16" w:name="_Toc69910596"/>
+      <w:bookmarkStart w:id="16" w:name="_Toc69979229"/>
       <w:r>
         <w:rPr>
           <w:lang w:val="pt-PT"/>
@@ -6822,22 +6772,20 @@
         <w:rPr>
           <w:lang w:val="pt-PT"/>
         </w:rPr>
+        <w:t xml:space="preserve">, GetPath mencionado </w:t>
+      </w:r>
+      <w:r>
+        <w:rPr>
+          <w:lang w:val="pt-PT"/>
+        </w:rPr>
+        <w:t>no algoritmo 1</w:t>
+      </w:r>
+      <w:r>
+        <w:rPr>
+          <w:lang w:val="pt-PT"/>
+        </w:rPr>
         <w:t xml:space="preserve">, </w:t>
       </w:r>
-      <w:proofErr w:type="spellStart"/>
-      <w:r>
-        <w:rPr>
-          <w:lang w:val="pt-PT"/>
-        </w:rPr>
-        <w:t>GetPath</w:t>
-      </w:r>
-      <w:proofErr w:type="spellEnd"/>
-      <w:r>
-        <w:rPr>
-          <w:lang w:val="pt-PT"/>
-        </w:rPr>
-        <w:t xml:space="preserve"> mencionado anteriormente, </w:t>
-      </w:r>
       <w:r>
         <w:rPr>
           <w:lang w:val="pt-PT"/>
@@ -6866,76 +6814,46 @@
         <w:rPr>
           <w:lang w:val="pt-PT"/>
         </w:rPr>
-        <w:t xml:space="preserve"> </w:t>
-      </w:r>
-      <w:proofErr w:type="spellStart"/>
-      <w:r>
-        <w:rPr>
-          <w:lang w:val="pt-PT"/>
-        </w:rPr>
-        <w:t>array</w:t>
-      </w:r>
-      <w:proofErr w:type="spellEnd"/>
-      <w:r>
-        <w:rPr>
-          <w:lang w:val="pt-PT"/>
-        </w:rPr>
-        <w:t xml:space="preserve"> de vértices</w:t>
-      </w:r>
-      <w:r>
-        <w:rPr>
-          <w:lang w:val="pt-PT"/>
-        </w:rPr>
-        <w:t xml:space="preserve"> “</w:t>
-      </w:r>
-      <w:proofErr w:type="spellStart"/>
-      <w:r>
-        <w:rPr>
-          <w:lang w:val="pt-PT"/>
-        </w:rPr>
-        <w:t>next</w:t>
-      </w:r>
-      <w:proofErr w:type="spellEnd"/>
-      <w:r>
-        <w:rPr>
-          <w:lang w:val="pt-PT"/>
-        </w:rPr>
-        <w:t xml:space="preserve">” calculada no algoritmo de </w:t>
-      </w:r>
-      <w:proofErr w:type="spellStart"/>
+        <w:t xml:space="preserve"> array de vértices</w:t>
+      </w:r>
+      <w:r>
+        <w:rPr>
+          <w:lang w:val="pt-PT"/>
+        </w:rPr>
+        <w:t xml:space="preserve"> “next” calculada no algoritmo de </w:t>
+      </w:r>
       <w:r>
         <w:rPr>
           <w:rFonts w:cstheme="minorHAnsi"/>
           <w:iCs/>
           <w:lang w:val="pt-PT"/>
         </w:rPr>
-        <w:t>Floyd-Warshall</w:t>
-      </w:r>
-      <w:proofErr w:type="spellEnd"/>
-      <w:r>
+        <w:t>Floyd-Warshall.</w:t>
+      </w:r>
+    </w:p>
+    <w:p>
+      <w:pPr>
         <w:rPr>
           <w:rFonts w:cstheme="minorHAnsi"/>
           <w:iCs/>
           <w:lang w:val="pt-PT"/>
         </w:rPr>
-        <w:t>.</w:t>
-      </w:r>
-    </w:p>
-    <w:p>
-      <w:pPr>
+      </w:pPr>
+      <w:r>
         <w:rPr>
           <w:rFonts w:cstheme="minorHAnsi"/>
           <w:iCs/>
           <w:lang w:val="pt-PT"/>
         </w:rPr>
-      </w:pPr>
+        <w:t>Eficiência temporal:</w:t>
+      </w:r>
       <w:r>
         <w:rPr>
           <w:rFonts w:cstheme="minorHAnsi"/>
           <w:iCs/>
           <w:lang w:val="pt-PT"/>
         </w:rPr>
-        <w:t>Eficiência temporal:</w:t>
+        <w:t xml:space="preserve"> O</w:t>
       </w:r>
       <w:r>
         <w:rPr>
@@ -6943,7 +6861,7 @@
           <w:iCs/>
           <w:lang w:val="pt-PT"/>
         </w:rPr>
-        <w:t xml:space="preserve"> O</w:t>
+        <w:t>(</w:t>
       </w:r>
       <w:r>
         <w:rPr>
@@ -6951,7 +6869,7 @@
           <w:iCs/>
           <w:lang w:val="pt-PT"/>
         </w:rPr>
-        <w:t>(</w:t>
+        <w:t>|</w:t>
       </w:r>
       <w:r>
         <w:rPr>
@@ -6959,7 +6877,7 @@
           <w:iCs/>
           <w:lang w:val="pt-PT"/>
         </w:rPr>
-        <w:t>|</w:t>
+        <w:t>T</w:t>
       </w:r>
       <w:r>
         <w:rPr>
@@ -6967,7 +6885,7 @@
           <w:iCs/>
           <w:lang w:val="pt-PT"/>
         </w:rPr>
-        <w:t>T</w:t>
+        <w:t>|)</w:t>
       </w:r>
       <w:r>
         <w:rPr>
@@ -6975,7 +6893,7 @@
           <w:iCs/>
           <w:lang w:val="pt-PT"/>
         </w:rPr>
-        <w:t>|)</w:t>
+        <w:t xml:space="preserve">; </w:t>
       </w:r>
       <w:r>
         <w:rPr>
@@ -6983,7 +6901,7 @@
           <w:iCs/>
           <w:lang w:val="pt-PT"/>
         </w:rPr>
-        <w:t xml:space="preserve">; </w:t>
+        <w:t xml:space="preserve">Eficiência Espacial: O(|T|); </w:t>
       </w:r>
       <w:r>
         <w:rPr>
@@ -6991,7 +6909,7 @@
           <w:iCs/>
           <w:lang w:val="pt-PT"/>
         </w:rPr>
-        <w:t xml:space="preserve">Eficiência Espacial: O(|T|); </w:t>
+        <w:t>Sendo |T| o número de vértices a percorrer no trajeto</w:t>
       </w:r>
       <w:r>
         <w:rPr>
@@ -6999,8 +6917,44 @@
           <w:iCs/>
           <w:lang w:val="pt-PT"/>
         </w:rPr>
-        <w:t xml:space="preserve">Sendo |T| o número de vértices a percorrer no trajeto </w:t>
-      </w:r>
+        <w:t>.</w:t>
+      </w:r>
+    </w:p>
+    <w:p>
+      <w:pPr>
+        <w:rPr>
+          <w:rFonts w:cstheme="minorHAnsi"/>
+          <w:iCs/>
+          <w:lang w:val="pt-PT"/>
+        </w:rPr>
+      </w:pPr>
+    </w:p>
+    <w:p>
+      <w:pPr>
+        <w:rPr>
+          <w:rFonts w:cstheme="minorHAnsi"/>
+          <w:iCs/>
+          <w:lang w:val="pt-PT"/>
+        </w:rPr>
+      </w:pPr>
+    </w:p>
+    <w:p>
+      <w:pPr>
+        <w:rPr>
+          <w:rFonts w:cstheme="minorHAnsi"/>
+          <w:iCs/>
+          <w:lang w:val="pt-PT"/>
+        </w:rPr>
+      </w:pPr>
+    </w:p>
+    <w:p>
+      <w:pPr>
+        <w:rPr>
+          <w:rFonts w:cstheme="minorHAnsi"/>
+          <w:iCs/>
+          <w:lang w:val="pt-PT"/>
+        </w:rPr>
+      </w:pPr>
     </w:p>
     <w:p>
       <w:pPr>
@@ -7017,21 +6971,228 @@
         <w:rPr>
           <w:lang w:val="pt-PT"/>
         </w:rPr>
-        <w:t>Análise temporal e espacial</w:t>
-      </w:r>
-    </w:p>
-    <w:p>
-      <w:pPr>
-        <w:rPr>
-          <w:lang w:val="pt-PT"/>
-        </w:rPr>
-      </w:pPr>
-    </w:p>
-    <w:p>
-      <w:pPr>
-        <w:pStyle w:val="Heading2"/>
+        <w:lastRenderedPageBreak/>
+        <w:t>Conclusão</w:t>
+      </w:r>
+    </w:p>
+    <w:p>
+      <w:pPr>
+        <w:rPr>
+          <w:lang w:val="pt-PT"/>
+        </w:rPr>
+      </w:pPr>
+      <w:r>
+        <w:rPr>
+          <w:lang w:val="pt-PT"/>
+        </w:rPr>
+        <w:t>Com a preparação necessária para a elaboração deste relatório e</w:t>
+      </w:r>
+      <w:r>
+        <w:rPr>
+          <w:lang w:val="pt-PT"/>
+        </w:rPr>
+        <w:t xml:space="preserve"> consequente planeamento do projeto, </w:t>
+      </w:r>
+      <w:r>
+        <w:rPr>
+          <w:lang w:val="pt-PT"/>
+        </w:rPr>
+        <w:t>adquirimos uma melhor compreensão do uso de grafos e algoritmos relacionados com os mesmos.</w:t>
+      </w:r>
+    </w:p>
+    <w:p>
+      <w:pPr>
+        <w:rPr>
+          <w:lang w:val="pt-PT"/>
+        </w:rPr>
+      </w:pPr>
+      <w:r>
+        <w:rPr>
+          <w:lang w:val="pt-PT"/>
+        </w:rPr>
+        <w:t>O trabalho foi dividido igualmente pelos 3 elementos do grupo.</w:t>
+      </w:r>
+    </w:p>
+    <w:p>
+      <w:pPr>
+        <w:rPr>
+          <w:lang w:val="pt-PT"/>
+        </w:rPr>
+      </w:pPr>
+    </w:p>
+    <w:p>
+      <w:pPr>
+        <w:rPr>
+          <w:lang w:val="pt-PT"/>
+        </w:rPr>
+      </w:pPr>
+    </w:p>
+    <w:p>
+      <w:pPr>
+        <w:rPr>
+          <w:lang w:val="pt-PT"/>
+        </w:rPr>
+      </w:pPr>
+    </w:p>
+    <w:p>
+      <w:pPr>
+        <w:rPr>
+          <w:lang w:val="pt-PT"/>
+        </w:rPr>
+      </w:pPr>
+    </w:p>
+    <w:p>
+      <w:pPr>
+        <w:rPr>
+          <w:lang w:val="pt-PT"/>
+        </w:rPr>
+      </w:pPr>
+    </w:p>
+    <w:p>
+      <w:pPr>
+        <w:rPr>
+          <w:lang w:val="pt-PT"/>
+        </w:rPr>
+      </w:pPr>
+    </w:p>
+    <w:p>
+      <w:pPr>
+        <w:rPr>
+          <w:lang w:val="pt-PT"/>
+        </w:rPr>
+      </w:pPr>
+    </w:p>
+    <w:p>
+      <w:pPr>
+        <w:rPr>
+          <w:lang w:val="pt-PT"/>
+        </w:rPr>
+      </w:pPr>
+    </w:p>
+    <w:p>
+      <w:pPr>
+        <w:rPr>
+          <w:lang w:val="pt-PT"/>
+        </w:rPr>
+      </w:pPr>
+    </w:p>
+    <w:p>
+      <w:pPr>
+        <w:rPr>
+          <w:lang w:val="pt-PT"/>
+        </w:rPr>
+      </w:pPr>
+    </w:p>
+    <w:p>
+      <w:pPr>
+        <w:rPr>
+          <w:lang w:val="pt-PT"/>
+        </w:rPr>
+      </w:pPr>
+    </w:p>
+    <w:p>
+      <w:pPr>
+        <w:rPr>
+          <w:lang w:val="pt-PT"/>
+        </w:rPr>
+      </w:pPr>
+    </w:p>
+    <w:p>
+      <w:pPr>
+        <w:rPr>
+          <w:lang w:val="pt-PT"/>
+        </w:rPr>
+      </w:pPr>
+    </w:p>
+    <w:p>
+      <w:pPr>
+        <w:rPr>
+          <w:lang w:val="pt-PT"/>
+        </w:rPr>
+      </w:pPr>
+    </w:p>
+    <w:p>
+      <w:pPr>
+        <w:rPr>
+          <w:lang w:val="pt-PT"/>
+        </w:rPr>
+      </w:pPr>
+    </w:p>
+    <w:p>
+      <w:pPr>
+        <w:rPr>
+          <w:lang w:val="pt-PT"/>
+        </w:rPr>
+      </w:pPr>
+    </w:p>
+    <w:p>
+      <w:pPr>
+        <w:rPr>
+          <w:lang w:val="pt-PT"/>
+        </w:rPr>
+      </w:pPr>
+    </w:p>
+    <w:p>
+      <w:pPr>
+        <w:rPr>
+          <w:lang w:val="pt-PT"/>
+        </w:rPr>
+      </w:pPr>
+    </w:p>
+    <w:p>
+      <w:pPr>
+        <w:rPr>
+          <w:lang w:val="pt-PT"/>
+        </w:rPr>
+      </w:pPr>
+    </w:p>
+    <w:p>
+      <w:pPr>
+        <w:rPr>
+          <w:lang w:val="pt-PT"/>
+        </w:rPr>
+      </w:pPr>
+    </w:p>
+    <w:p>
+      <w:pPr>
+        <w:rPr>
+          <w:lang w:val="pt-PT"/>
+        </w:rPr>
+      </w:pPr>
+    </w:p>
+    <w:p>
+      <w:pPr>
+        <w:rPr>
+          <w:lang w:val="pt-PT"/>
+        </w:rPr>
+      </w:pPr>
+    </w:p>
+    <w:p>
+      <w:pPr>
+        <w:rPr>
+          <w:lang w:val="pt-PT"/>
+        </w:rPr>
+      </w:pPr>
+    </w:p>
+    <w:p>
+      <w:pPr>
+        <w:rPr>
+          <w:lang w:val="pt-PT"/>
+        </w:rPr>
+      </w:pPr>
+    </w:p>
+    <w:p>
+      <w:pPr>
+        <w:rPr>
+          <w:lang w:val="pt-PT"/>
+        </w:rPr>
+      </w:pPr>
+    </w:p>
+    <w:p>
+      <w:pPr>
+        <w:pStyle w:val="Heading1"/>
         <w:numPr>
-          <w:ilvl w:val="1"/>
+          <w:ilvl w:val="0"/>
           <w:numId w:val="2"/>
         </w:numPr>
         <w:rPr>
@@ -7042,25 +7203,90 @@
         <w:rPr>
           <w:lang w:val="pt-PT"/>
         </w:rPr>
-        <w:t>Análise temporal</w:t>
-      </w:r>
-    </w:p>
-    <w:p>
-      <w:pPr>
-        <w:pStyle w:val="ListParagraph"/>
-        <w:numPr>
-          <w:ilvl w:val="0"/>
-          <w:numId w:val="29"/>
-        </w:numPr>
-        <w:rPr>
-          <w:lang w:val="pt-PT"/>
-        </w:rPr>
-      </w:pPr>
+        <w:lastRenderedPageBreak/>
+        <w:t>Bibliografia</w:t>
+      </w:r>
+    </w:p>
+    <w:p>
+      <w:pPr>
+        <w:rPr>
+          <w:lang w:val="pt-PT"/>
+        </w:rPr>
+      </w:pPr>
+      <w:r>
+        <w:rPr>
+          <w:lang w:val="pt-PT"/>
+        </w:rPr>
+        <w:t xml:space="preserve">[1] </w:t>
+      </w:r>
+      <w:r>
+        <w:rPr>
+          <w:lang w:val="pt-PT"/>
+        </w:rPr>
+        <w:t>Dósa, György. (2007). The tight bound of first fit decreasing bin-packing algorithm is FFD(I) ≤ 11/9 OPT(I) + 6/9. Lect Notes Comput Sci. 4614. 1-11. 10.1007/978-3-540-74450-4_1.</w:t>
+      </w:r>
+    </w:p>
+    <w:p>
+      <w:pPr>
+        <w:rPr>
+          <w:lang w:val="pt-PT"/>
+        </w:rPr>
+      </w:pPr>
+      <w:r>
+        <w:rPr>
+          <w:lang w:val="pt-PT"/>
+        </w:rPr>
+        <w:t>[2]</w:t>
+      </w:r>
+      <w:r>
+        <w:rPr>
+          <w:lang w:val="pt-PT"/>
+        </w:rPr>
+        <w:t xml:space="preserve"> Johnson, D. S.; McGeoch,</w:t>
+      </w:r>
+      <w:r>
+        <w:rPr>
+          <w:lang w:val="pt-PT"/>
+        </w:rPr>
+        <w:t xml:space="preserve"> L. A. (1997). “The Traveling Salesman Problem: A Case Study in Local Optimization” (PDF). In Aarts, E. H. L.; Lenstra, J.K. </w:t>
+      </w:r>
+      <w:r>
+        <w:rPr>
+          <w:i/>
+          <w:iCs/>
+          <w:lang w:val="pt-PT"/>
+        </w:rPr>
+        <w:t>Local Search In Combinatorial Optimi</w:t>
+      </w:r>
+      <w:r>
+        <w:rPr>
+          <w:i/>
+          <w:iCs/>
+          <w:lang w:val="pt-PT"/>
+        </w:rPr>
+        <w:t>z</w:t>
+      </w:r>
+      <w:r>
+        <w:rPr>
+          <w:i/>
+          <w:iCs/>
+          <w:lang w:val="pt-PT"/>
+        </w:rPr>
+        <w:t>ation</w:t>
+      </w:r>
+      <w:r>
+        <w:rPr>
+          <w:lang w:val="pt-PT"/>
+        </w:rPr>
+        <w:t>. London: John Wiley and Sons Ltd. pp. 215-310</w:t>
+      </w:r>
     </w:p>
     <w:sectPr>
       <w:pgSz w:w="12240" w:h="15840"/>
       <w:pgMar w:top="1440" w:right="1440" w:bottom="1440" w:left="1440" w:header="720" w:footer="720" w:gutter="0"/>
+      <w:pgNumType w:start="0"/>
       <w:cols w:space="720"/>
+      <w:titlePg/>
       <w:docGrid w:linePitch="360"/>
     </w:sectPr>
   </w:body>
@@ -10848,6 +11074,29 @@
       <w:ind w:left="440"/>
     </w:pPr>
   </w:style>
+  <w:style w:type="paragraph" w:styleId="NoSpacing">
+    <w:name w:val="No Spacing"/>
+    <w:link w:val="NoSpacingChar"/>
+    <w:uiPriority w:val="1"/>
+    <w:qFormat/>
+    <w:rsid w:val="00152E0D"/>
+    <w:pPr>
+      <w:spacing w:after="0" w:line="240" w:lineRule="auto"/>
+    </w:pPr>
+    <w:rPr>
+      <w:rFonts w:eastAsiaTheme="minorEastAsia"/>
+    </w:rPr>
+  </w:style>
+  <w:style w:type="character" w:customStyle="1" w:styleId="NoSpacingChar">
+    <w:name w:val="No Spacing Char"/>
+    <w:basedOn w:val="DefaultParagraphFont"/>
+    <w:link w:val="NoSpacing"/>
+    <w:uiPriority w:val="1"/>
+    <w:rsid w:val="00152E0D"/>
+    <w:rPr>
+      <w:rFonts w:eastAsiaTheme="minorEastAsia"/>
+    </w:rPr>
+  </w:style>
 </w:styles>
 </file>
 

</xml_diff>